<commit_message>
Add linear and binary search
</commit_message>
<xml_diff>
--- a/Kurs_3/Voyaki/Kurs_3/СУБД_конец.docx
+++ b/Kurs_3/Voyaki/Kurs_3/СУБД_конец.docx
@@ -18,11 +18,7 @@
         </w:rPr>
       </w:pPr>
       <w:r>
-        <w:rPr>
-          <w:rFonts w:cs="Times New Roman" w:ascii="Times New Roman" w:hAnsi="Times New Roman"/>
-          <w:sz w:val="28"/>
-          <w:szCs w:val="28"/>
-        </w:rPr>
+        <w:rPr/>
         <w:drawing>
           <wp:inline distT="0" distB="0" distL="0" distR="0">
             <wp:extent cx="1191260" cy="1191260"/>
@@ -42,7 +38,7 @@
                   </pic:nvPicPr>
                   <pic:blipFill>
                     <a:blip r:embed="rId2"/>
-                    <a:srcRect l="-26" t="-26" r="-26" b="-26"/>
+                    <a:srcRect l="-35" t="-35" r="-35" b="-35"/>
                     <a:stretch>
                       <a:fillRect/>
                     </a:stretch>
@@ -101,7 +97,7 @@
       </w:pPr>
       <w:r>
         <w:rPr>
-          <w:rFonts w:cs="Times New Roman" w:ascii="Times New Roman" w:hAnsi="Times New Roman"/>
+          <w:rFonts w:cs="Times New Roman"/>
           <w:b w:val="false"/>
           <w:sz w:val="28"/>
           <w:szCs w:val="28"/>
@@ -124,7 +120,7 @@
       </w:pPr>
       <w:r>
         <w:rPr>
-          <w:rFonts w:cs="Times New Roman" w:ascii="Times New Roman" w:hAnsi="Times New Roman"/>
+          <w:rFonts w:cs="Times New Roman"/>
           <w:b w:val="false"/>
           <w:sz w:val="28"/>
           <w:szCs w:val="28"/>
@@ -145,7 +141,7 @@
       </w:pPr>
       <w:r>
         <w:rPr>
-          <w:rFonts w:cs="Times New Roman" w:ascii="Times New Roman" w:hAnsi="Times New Roman"/>
+          <w:rFonts w:cs="Times New Roman"/>
           <w:sz w:val="28"/>
           <w:szCs w:val="28"/>
         </w:rPr>
@@ -164,7 +160,7 @@
       </w:pPr>
       <w:r>
         <w:rPr>
-          <w:rFonts w:cs="Times New Roman" w:ascii="Times New Roman" w:hAnsi="Times New Roman"/>
+          <w:rFonts w:cs="Times New Roman"/>
           <w:sz w:val="28"/>
           <w:szCs w:val="28"/>
         </w:rPr>
@@ -176,7 +172,7 @@
         <w:pStyle w:val="Heading2"/>
         <w:numPr>
           <w:ilvl w:val="1"/>
-          <w:numId w:val="1"/>
+          <w:numId w:val="2"/>
         </w:numPr>
         <w:spacing w:lineRule="auto" w:line="276" w:before="0" w:after="0"/>
         <w:jc w:val="right"/>
@@ -211,7 +207,7 @@
       </w:pPr>
       <w:r>
         <w:rPr>
-          <w:rFonts w:cs="Times New Roman" w:ascii="Times New Roman" w:hAnsi="Times New Roman"/>
+          <w:rFonts w:cs="Times New Roman"/>
           <w:b w:val="false"/>
           <w:sz w:val="28"/>
           <w:szCs w:val="28"/>
@@ -230,7 +226,7 @@
       </w:pPr>
       <w:r>
         <w:rPr>
-          <w:rFonts w:cs="Times New Roman" w:ascii="Times New Roman" w:hAnsi="Times New Roman"/>
+          <w:rFonts w:cs="Times New Roman"/>
           <w:sz w:val="28"/>
           <w:szCs w:val="28"/>
         </w:rPr>
@@ -269,7 +265,7 @@
       </w:pPr>
       <w:r>
         <w:rPr>
-          <w:rFonts w:cs="Times New Roman" w:ascii="Times New Roman" w:hAnsi="Times New Roman"/>
+          <w:rFonts w:cs="Times New Roman"/>
           <w:b/>
           <w:sz w:val="28"/>
           <w:szCs w:val="28"/>
@@ -289,7 +285,7 @@
       </w:pPr>
       <w:r>
         <w:rPr>
-          <w:rFonts w:cs="Times New Roman" w:ascii="Times New Roman" w:hAnsi="Times New Roman"/>
+          <w:rFonts w:cs="Times New Roman"/>
           <w:b/>
           <w:sz w:val="28"/>
           <w:szCs w:val="28"/>
@@ -298,7 +294,7 @@
       </w:r>
       <w:r>
         <w:rPr>
-          <w:rFonts w:cs="Times New Roman" w:ascii="Times New Roman" w:hAnsi="Times New Roman"/>
+          <w:rFonts w:cs="Times New Roman"/>
           <w:b/>
           <w:bCs/>
           <w:sz w:val="28"/>
@@ -309,7 +305,7 @@
       </w:r>
       <w:r>
         <w:rPr>
-          <w:rFonts w:cs="Times New Roman" w:ascii="Times New Roman" w:hAnsi="Times New Roman"/>
+          <w:rFonts w:cs="Times New Roman"/>
           <w:b/>
           <w:sz w:val="28"/>
           <w:szCs w:val="28"/>
@@ -356,7 +352,7 @@
       </w:pPr>
       <w:r>
         <w:rPr>
-          <w:rFonts w:cs="Times New Roman" w:ascii="Times New Roman" w:hAnsi="Times New Roman"/>
+          <w:rFonts w:cs="Times New Roman"/>
           <w:b/>
           <w:sz w:val="28"/>
           <w:szCs w:val="28"/>
@@ -378,7 +374,7 @@
       </w:pPr>
       <w:r>
         <w:rPr>
-          <w:rFonts w:cs="Times New Roman" w:ascii="Times New Roman" w:hAnsi="Times New Roman"/>
+          <w:rFonts w:cs="Times New Roman"/>
           <w:b/>
           <w:sz w:val="28"/>
           <w:szCs w:val="28"/>
@@ -399,7 +395,7 @@
       </w:pPr>
       <w:r>
         <w:rPr>
-          <w:rFonts w:cs="Times New Roman" w:ascii="Times New Roman" w:hAnsi="Times New Roman"/>
+          <w:rFonts w:cs="Times New Roman"/>
           <w:sz w:val="28"/>
           <w:szCs w:val="28"/>
         </w:rPr>
@@ -420,27 +416,11 @@
       </w:pPr>
       <w:r>
         <w:rPr>
-          <w:rFonts w:cs="Times New Roman" w:ascii="Times New Roman" w:hAnsi="Times New Roman"/>
-          <w:sz w:val="28"/>
-          <w:szCs w:val="28"/>
-        </w:rPr>
-        <w:t>Ю.</w:t>
-      </w:r>
-      <w:r>
-        <w:rPr>
-          <w:rFonts w:cs="Times New Roman" w:ascii="Times New Roman" w:hAnsi="Times New Roman"/>
-          <w:sz w:val="28"/>
-          <w:szCs w:val="28"/>
-        </w:rPr>
-        <w:t>Л.</w:t>
-      </w:r>
-      <w:r>
-        <w:rPr>
-          <w:rFonts w:cs="Times New Roman" w:ascii="Times New Roman" w:hAnsi="Times New Roman"/>
-          <w:sz w:val="28"/>
-          <w:szCs w:val="28"/>
-        </w:rPr>
-        <w:t xml:space="preserve"> Попов</w:t>
+          <w:rFonts w:cs="Times New Roman"/>
+          <w:sz w:val="28"/>
+          <w:szCs w:val="28"/>
+        </w:rPr>
+        <w:t>Ю.Л. Попов</w:t>
       </w:r>
     </w:p>
     <w:p>
@@ -456,51 +436,11 @@
       </w:pPr>
       <w:r>
         <w:rPr>
-          <w:rFonts w:cs="Times New Roman" w:ascii="Times New Roman" w:hAnsi="Times New Roman"/>
-          <w:sz w:val="28"/>
-          <w:szCs w:val="28"/>
-        </w:rPr>
-        <w:t>17</w:t>
-      </w:r>
-      <w:r>
-        <w:rPr>
-          <w:rFonts w:cs="Times New Roman" w:ascii="Times New Roman" w:hAnsi="Times New Roman"/>
-          <w:sz w:val="28"/>
-          <w:szCs w:val="28"/>
-        </w:rPr>
-        <w:t xml:space="preserve"> </w:t>
-      </w:r>
-      <w:r>
-        <w:rPr>
-          <w:rFonts w:cs="Times New Roman" w:ascii="Times New Roman" w:hAnsi="Times New Roman"/>
-          <w:sz w:val="28"/>
-          <w:szCs w:val="28"/>
-        </w:rPr>
-        <w:t xml:space="preserve">мая </w:t>
-      </w:r>
-      <w:r>
-        <w:rPr>
-          <w:rFonts w:cs="Times New Roman" w:ascii="Times New Roman" w:hAnsi="Times New Roman"/>
-          <w:sz w:val="28"/>
-          <w:szCs w:val="28"/>
-        </w:rPr>
-        <w:t xml:space="preserve"> 20</w:t>
-      </w:r>
-      <w:r>
-        <w:rPr>
-          <w:rFonts w:cs="Times New Roman" w:ascii="Times New Roman" w:hAnsi="Times New Roman"/>
-          <w:sz w:val="28"/>
-          <w:szCs w:val="28"/>
-        </w:rPr>
-        <w:t>20</w:t>
-      </w:r>
-      <w:r>
-        <w:rPr>
-          <w:rFonts w:cs="Times New Roman" w:ascii="Times New Roman" w:hAnsi="Times New Roman"/>
-          <w:sz w:val="28"/>
-          <w:szCs w:val="28"/>
-        </w:rPr>
-        <w:t xml:space="preserve"> г.</w:t>
+          <w:rFonts w:cs="Times New Roman"/>
+          <w:sz w:val="28"/>
+          <w:szCs w:val="28"/>
+        </w:rPr>
+        <w:t>17 мая  2020 г.</w:t>
       </w:r>
     </w:p>
     <w:p>
@@ -516,7 +456,7 @@
       </w:pPr>
       <w:r>
         <w:rPr>
-          <w:rFonts w:cs="Times New Roman" w:ascii="Times New Roman" w:hAnsi="Times New Roman"/>
+          <w:rFonts w:cs="Times New Roman"/>
           <w:sz w:val="28"/>
           <w:szCs w:val="28"/>
         </w:rPr>
@@ -537,7 +477,7 @@
       </w:pPr>
       <w:r>
         <w:rPr>
-          <w:rFonts w:cs="Times New Roman" w:ascii="Times New Roman" w:hAnsi="Times New Roman"/>
+          <w:rFonts w:cs="Times New Roman"/>
           <w:b/>
           <w:sz w:val="28"/>
           <w:szCs w:val="28"/>
@@ -558,7 +498,7 @@
       </w:pPr>
       <w:r>
         <w:rPr>
-          <w:rFonts w:cs="Times New Roman" w:ascii="Times New Roman" w:hAnsi="Times New Roman"/>
+          <w:rFonts w:cs="Times New Roman"/>
           <w:sz w:val="28"/>
           <w:szCs w:val="28"/>
         </w:rPr>
@@ -578,7 +518,7 @@
       </w:pPr>
       <w:r>
         <w:rPr>
-          <w:rFonts w:cs="Times New Roman" w:ascii="Times New Roman" w:hAnsi="Times New Roman"/>
+          <w:rFonts w:cs="Times New Roman"/>
           <w:sz w:val="28"/>
           <w:szCs w:val="28"/>
         </w:rPr>
@@ -597,7 +537,7 @@
       </w:pPr>
       <w:r>
         <w:rPr>
-          <w:rFonts w:cs="Times New Roman" w:ascii="Times New Roman" w:hAnsi="Times New Roman"/>
+          <w:rFonts w:cs="Times New Roman"/>
           <w:sz w:val="28"/>
           <w:szCs w:val="28"/>
         </w:rPr>
@@ -622,7 +562,7 @@
       </w:pPr>
       <w:r>
         <w:rPr>
-          <w:rFonts w:cs="Times New Roman" w:ascii="Times New Roman" w:hAnsi="Times New Roman"/>
+          <w:rFonts w:cs="Times New Roman"/>
           <w:sz w:val="28"/>
           <w:szCs w:val="28"/>
         </w:rPr>
@@ -641,7 +581,7 @@
       </w:pPr>
       <w:r>
         <w:rPr>
-          <w:rFonts w:cs="Times New Roman" w:ascii="Times New Roman" w:hAnsi="Times New Roman"/>
+          <w:rFonts w:cs="Times New Roman"/>
           <w:sz w:val="28"/>
           <w:szCs w:val="28"/>
         </w:rPr>
@@ -651,23 +591,7 @@
         <w:tab/>
         <w:tab/>
         <w:tab/>
-        <w:t xml:space="preserve">   «__» _______ 20</w:t>
-      </w:r>
-      <w:r>
-        <w:rPr>
-          <w:rFonts w:cs="Times New Roman" w:ascii="Times New Roman" w:hAnsi="Times New Roman"/>
-          <w:sz w:val="28"/>
-          <w:szCs w:val="28"/>
-        </w:rPr>
-        <w:t>20</w:t>
-      </w:r>
-      <w:r>
-        <w:rPr>
-          <w:rFonts w:cs="Times New Roman" w:ascii="Times New Roman" w:hAnsi="Times New Roman"/>
-          <w:sz w:val="28"/>
-          <w:szCs w:val="28"/>
-        </w:rPr>
-        <w:t xml:space="preserve"> г.</w:t>
+        <w:t xml:space="preserve">   «__» _______ 2020 г.</w:t>
       </w:r>
     </w:p>
     <w:p>
@@ -683,7 +607,7 @@
       </w:pPr>
       <w:r>
         <w:rPr>
-          <w:rFonts w:cs="Times New Roman" w:ascii="Times New Roman" w:hAnsi="Times New Roman"/>
+          <w:rFonts w:cs="Times New Roman"/>
           <w:sz w:val="28"/>
           <w:szCs w:val="28"/>
         </w:rPr>
@@ -703,19 +627,11 @@
       </w:pPr>
       <w:r>
         <w:rPr>
-          <w:rFonts w:cs="Times New Roman" w:ascii="Times New Roman" w:hAnsi="Times New Roman"/>
-          <w:sz w:val="28"/>
-          <w:szCs w:val="28"/>
-        </w:rPr>
-        <w:t>Москва 20</w:t>
-      </w:r>
-      <w:r>
-        <w:rPr>
-          <w:rFonts w:cs="Times New Roman" w:ascii="Times New Roman" w:hAnsi="Times New Roman"/>
-          <w:sz w:val="28"/>
-          <w:szCs w:val="28"/>
-        </w:rPr>
-        <w:t>20</w:t>
+          <w:rFonts w:cs="Times New Roman"/>
+          <w:sz w:val="28"/>
+          <w:szCs w:val="28"/>
+        </w:rPr>
+        <w:t>Москва 2020</w:t>
       </w:r>
       <w:r>
         <w:br w:type="page"/>
@@ -732,15 +648,14 @@
       </w:pPr>
       <w:r>
         <w:rPr>
-          <w:rFonts w:ascii="Times New Roman" w:hAnsi="Times New Roman"/>
-          <w:sz w:val="28"/>
-          <w:szCs w:val="28"/>
-        </w:rPr>
-      </w:r>
-    </w:p>
-    <w:p>
-      <w:pPr>
-        <w:pStyle w:val="ContentsHeading"/>
+          <w:sz w:val="28"/>
+          <w:szCs w:val="28"/>
+        </w:rPr>
+      </w:r>
+    </w:p>
+    <w:p>
+      <w:pPr>
+        <w:pStyle w:val="TOAHeading"/>
         <w:rPr/>
       </w:pPr>
       <w:r>
@@ -776,13 +691,7 @@
           <w:rPr>
             <w:rStyle w:val="IndexLink"/>
           </w:rPr>
-          <w:t>В</w:t>
-        </w:r>
-        <w:r>
-          <w:rPr>
-            <w:rStyle w:val="IndexLink"/>
-          </w:rPr>
-          <w:t>ведение</w:t>
+          <w:t>Введение</w:t>
           <w:tab/>
           <w:t>3</w:t>
         </w:r>
@@ -801,13 +710,7 @@
           <w:rPr>
             <w:rStyle w:val="IndexLink"/>
           </w:rPr>
-          <w:t>Н</w:t>
-        </w:r>
-        <w:r>
-          <w:rPr>
-            <w:rStyle w:val="IndexLink"/>
-          </w:rPr>
-          <w:t>емного о СУБД</w:t>
+          <w:t>Немного о СУБД</w:t>
           <w:tab/>
           <w:t>4</w:t>
         </w:r>
@@ -826,13 +729,7 @@
           <w:rPr>
             <w:rStyle w:val="IndexLink"/>
           </w:rPr>
-          <w:t>С</w:t>
-        </w:r>
-        <w:r>
-          <w:rPr>
-            <w:rStyle w:val="IndexLink"/>
-          </w:rPr>
-          <w:t>редства обеспечения безопасности доступа, используемые в известных СУБД</w:t>
+          <w:t>Средства обеспечения безопасности доступа, используемые в известных СУБД</w:t>
           <w:tab/>
           <w:t>7</w:t>
         </w:r>
@@ -851,30 +748,18 @@
           <w:rPr>
             <w:rStyle w:val="IndexLink"/>
           </w:rPr>
-          <w:t>П</w:t>
-        </w:r>
-        <w:r>
-          <w:rPr>
-            <w:rStyle w:val="IndexLink"/>
-          </w:rPr>
-          <w:t>очему невозможно обеспечить информацию только средствами ОС?</w:t>
+          <w:t>Почему невозможно обеспечить информацию только средствами ОС?</w:t>
           <w:tab/>
           <w:t>8</w:t>
         </w:r>
       </w:hyperlink>
-      <w:r>
-        <w:rPr>
-          <w:rStyle w:val="IndexLink"/>
-        </w:rPr>
-        <w:fldChar w:fldCharType="end"/>
-      </w:r>
     </w:p>
     <w:p>
       <w:pPr>
         <w:pStyle w:val="Heading1"/>
         <w:numPr>
           <w:ilvl w:val="0"/>
-          <w:numId w:val="1"/>
+          <w:numId w:val="2"/>
         </w:numPr>
         <w:rPr>
           <w:rFonts w:ascii="Times New Roman" w:hAnsi="Times New Roman"/>
@@ -888,6 +773,14 @@
           <w:sz w:val="28"/>
           <w:szCs w:val="28"/>
         </w:rPr>
+      </w:r>
+      <w:r>
+        <w:rPr>
+          <w:sz w:val="28"/>
+          <w:szCs w:val="28"/>
+          <w:rFonts w:ascii="Times New Roman" w:hAnsi="Times New Roman"/>
+        </w:rPr>
+        <w:fldChar w:fldCharType="end"/>
       </w:r>
       <w:r>
         <w:br w:type="page"/>
@@ -898,7 +791,7 @@
         <w:pStyle w:val="Heading1"/>
         <w:numPr>
           <w:ilvl w:val="0"/>
-          <w:numId w:val="1"/>
+          <w:numId w:val="2"/>
         </w:numPr>
         <w:rPr>
           <w:rFonts w:ascii="Times New Roman" w:hAnsi="Times New Roman"/>
@@ -950,13 +843,6 @@
           <w:szCs w:val="28"/>
         </w:rPr>
         <w:tab/>
-      </w:r>
-      <w:r>
-        <w:rPr>
-          <w:rFonts w:ascii="Times New Roman" w:hAnsi="Times New Roman"/>
-          <w:sz w:val="28"/>
-          <w:szCs w:val="28"/>
-        </w:rPr>
         <w:t>Основной целью данной работы является введение в само понятие СУБД, обзор реализаций механизмов защиты встроенных в СУБД и получение ответа на вопрос: «Почему для обеспечения безопасности СУБД недостаточно средств защиты ОС?»</w:t>
       </w:r>
     </w:p>
@@ -985,7 +871,7 @@
         <w:pStyle w:val="Heading1"/>
         <w:numPr>
           <w:ilvl w:val="0"/>
-          <w:numId w:val="1"/>
+          <w:numId w:val="2"/>
         </w:numPr>
         <w:rPr>
           <w:rFonts w:ascii="Times New Roman" w:hAnsi="Times New Roman"/>
@@ -1015,58 +901,39 @@
       </w:pPr>
       <w:r>
         <w:rPr>
-          <w:rFonts w:ascii="Times New Roman" w:hAnsi="Times New Roman"/>
-          <w:sz w:val="28"/>
-          <w:szCs w:val="28"/>
-        </w:rPr>
-        <w:t xml:space="preserve">Давайте </w:t>
-      </w:r>
-      <w:r>
-        <w:rPr>
-          <w:rFonts w:ascii="Times New Roman" w:hAnsi="Times New Roman"/>
-          <w:sz w:val="28"/>
-          <w:szCs w:val="28"/>
-        </w:rPr>
-        <w:t>разберёмся</w:t>
-      </w:r>
-      <w:r>
-        <w:rPr>
-          <w:rFonts w:ascii="Times New Roman" w:hAnsi="Times New Roman"/>
-          <w:sz w:val="28"/>
-          <w:szCs w:val="28"/>
-        </w:rPr>
-        <w:t xml:space="preserve"> с терминами и понятиями баз данных:</w:t>
-      </w:r>
-    </w:p>
-    <w:p>
-      <w:pPr>
-        <w:pStyle w:val="Normal"/>
-        <w:rPr>
-          <w:rFonts w:ascii="Times New Roman" w:hAnsi="Times New Roman"/>
-          <w:sz w:val="28"/>
-          <w:szCs w:val="28"/>
-        </w:rPr>
-      </w:pPr>
-      <w:r>
-        <w:rPr>
-          <w:rFonts w:ascii="Times New Roman" w:hAnsi="Times New Roman"/>
-          <w:sz w:val="28"/>
-          <w:szCs w:val="28"/>
-        </w:rPr>
-      </w:r>
-    </w:p>
-    <w:p>
-      <w:pPr>
-        <w:pStyle w:val="Normal"/>
-        <w:rPr>
-          <w:rFonts w:ascii="Times New Roman" w:hAnsi="Times New Roman"/>
-          <w:sz w:val="28"/>
-          <w:szCs w:val="28"/>
-        </w:rPr>
-      </w:pPr>
-      <w:r>
-        <w:rPr>
-          <w:rFonts w:ascii="Times New Roman" w:hAnsi="Times New Roman"/>
+          <w:sz w:val="28"/>
+          <w:szCs w:val="28"/>
+        </w:rPr>
+        <w:t>Давайте разберёмся с терминами и понятиями баз данных:</w:t>
+      </w:r>
+    </w:p>
+    <w:p>
+      <w:pPr>
+        <w:pStyle w:val="Normal"/>
+        <w:rPr>
+          <w:rFonts w:ascii="Times New Roman" w:hAnsi="Times New Roman"/>
+          <w:sz w:val="28"/>
+          <w:szCs w:val="28"/>
+        </w:rPr>
+      </w:pPr>
+      <w:r>
+        <w:rPr>
+          <w:sz w:val="28"/>
+          <w:szCs w:val="28"/>
+        </w:rPr>
+      </w:r>
+    </w:p>
+    <w:p>
+      <w:pPr>
+        <w:pStyle w:val="Normal"/>
+        <w:rPr>
+          <w:rFonts w:ascii="Times New Roman" w:hAnsi="Times New Roman"/>
+          <w:sz w:val="28"/>
+          <w:szCs w:val="28"/>
+        </w:rPr>
+      </w:pPr>
+      <w:r>
+        <w:rPr>
           <w:b/>
           <w:bCs/>
           <w:i/>
@@ -1077,7 +944,6 @@
       </w:r>
       <w:r>
         <w:rPr>
-          <w:rFonts w:ascii="Times New Roman" w:hAnsi="Times New Roman"/>
           <w:sz w:val="28"/>
           <w:szCs w:val="28"/>
         </w:rPr>
@@ -1095,24 +961,22 @@
       </w:pPr>
       <w:r>
         <w:rPr>
-          <w:rFonts w:ascii="Times New Roman" w:hAnsi="Times New Roman"/>
-          <w:sz w:val="28"/>
-          <w:szCs w:val="28"/>
-        </w:rPr>
-      </w:r>
-    </w:p>
-    <w:p>
-      <w:pPr>
-        <w:pStyle w:val="Normal"/>
-        <w:rPr>
-          <w:rFonts w:ascii="Times New Roman" w:hAnsi="Times New Roman"/>
-          <w:sz w:val="28"/>
-          <w:szCs w:val="28"/>
-        </w:rPr>
-      </w:pPr>
-      <w:r>
-        <w:rPr>
-          <w:rFonts w:ascii="Times New Roman" w:hAnsi="Times New Roman"/>
+          <w:sz w:val="28"/>
+          <w:szCs w:val="28"/>
+        </w:rPr>
+      </w:r>
+    </w:p>
+    <w:p>
+      <w:pPr>
+        <w:pStyle w:val="Normal"/>
+        <w:rPr>
+          <w:rFonts w:ascii="Times New Roman" w:hAnsi="Times New Roman"/>
+          <w:sz w:val="28"/>
+          <w:szCs w:val="28"/>
+        </w:rPr>
+      </w:pPr>
+      <w:r>
+        <w:rPr>
           <w:sz w:val="28"/>
           <w:szCs w:val="28"/>
         </w:rPr>
@@ -1132,24 +996,22 @@
       </w:pPr>
       <w:r>
         <w:rPr>
-          <w:rFonts w:ascii="Times New Roman" w:hAnsi="Times New Roman"/>
-          <w:sz w:val="28"/>
-          <w:szCs w:val="28"/>
-        </w:rPr>
-      </w:r>
-    </w:p>
-    <w:p>
-      <w:pPr>
-        <w:pStyle w:val="Normal"/>
-        <w:rPr>
-          <w:rFonts w:ascii="Times New Roman" w:hAnsi="Times New Roman"/>
-          <w:sz w:val="28"/>
-          <w:szCs w:val="28"/>
-        </w:rPr>
-      </w:pPr>
-      <w:r>
-        <w:rPr>
-          <w:rFonts w:ascii="Times New Roman" w:hAnsi="Times New Roman"/>
+          <w:sz w:val="28"/>
+          <w:szCs w:val="28"/>
+        </w:rPr>
+      </w:r>
+    </w:p>
+    <w:p>
+      <w:pPr>
+        <w:pStyle w:val="Normal"/>
+        <w:rPr>
+          <w:rFonts w:ascii="Times New Roman" w:hAnsi="Times New Roman"/>
+          <w:sz w:val="28"/>
+          <w:szCs w:val="28"/>
+        </w:rPr>
+      </w:pPr>
+      <w:r>
+        <w:rPr>
           <w:b/>
           <w:bCs/>
           <w:i/>
@@ -1160,7 +1022,6 @@
       </w:r>
       <w:r>
         <w:rPr>
-          <w:rFonts w:ascii="Times New Roman" w:hAnsi="Times New Roman"/>
           <w:sz w:val="28"/>
           <w:szCs w:val="28"/>
         </w:rPr>
@@ -1178,7 +1039,6 @@
       </w:pPr>
       <w:r>
         <w:rPr>
-          <w:rFonts w:ascii="Times New Roman" w:hAnsi="Times New Roman"/>
           <w:sz w:val="28"/>
           <w:szCs w:val="28"/>
         </w:rPr>
@@ -1196,7 +1056,6 @@
       </w:pPr>
       <w:r>
         <w:rPr>
-          <w:rFonts w:ascii="Times New Roman" w:hAnsi="Times New Roman"/>
           <w:sz w:val="28"/>
           <w:szCs w:val="28"/>
         </w:rPr>
@@ -1214,24 +1073,22 @@
       </w:pPr>
       <w:r>
         <w:rPr>
-          <w:rFonts w:ascii="Times New Roman" w:hAnsi="Times New Roman"/>
-          <w:sz w:val="28"/>
-          <w:szCs w:val="28"/>
-        </w:rPr>
-      </w:r>
-    </w:p>
-    <w:p>
-      <w:pPr>
-        <w:pStyle w:val="Normal"/>
-        <w:rPr>
-          <w:rFonts w:ascii="Times New Roman" w:hAnsi="Times New Roman"/>
-          <w:sz w:val="28"/>
-          <w:szCs w:val="28"/>
-        </w:rPr>
-      </w:pPr>
-      <w:r>
-        <w:rPr>
-          <w:rFonts w:ascii="Times New Roman" w:hAnsi="Times New Roman"/>
+          <w:sz w:val="28"/>
+          <w:szCs w:val="28"/>
+        </w:rPr>
+      </w:r>
+    </w:p>
+    <w:p>
+      <w:pPr>
+        <w:pStyle w:val="Normal"/>
+        <w:rPr>
+          <w:rFonts w:ascii="Times New Roman" w:hAnsi="Times New Roman"/>
+          <w:sz w:val="28"/>
+          <w:szCs w:val="28"/>
+        </w:rPr>
+      </w:pPr>
+      <w:r>
+        <w:rPr>
           <w:b/>
           <w:bCs/>
           <w:i/>
@@ -1242,7 +1099,6 @@
       </w:r>
       <w:r>
         <w:rPr>
-          <w:rFonts w:ascii="Times New Roman" w:hAnsi="Times New Roman"/>
           <w:sz w:val="28"/>
           <w:szCs w:val="28"/>
         </w:rPr>
@@ -1263,29 +1119,27 @@
       </w:pPr>
       <w:r>
         <w:rPr>
-          <w:rFonts w:ascii="Times New Roman" w:hAnsi="Times New Roman"/>
-          <w:sz w:val="28"/>
-          <w:szCs w:val="28"/>
-        </w:rPr>
-      </w:r>
-    </w:p>
-    <w:p>
-      <w:pPr>
-        <w:pStyle w:val="Normal"/>
-        <w:rPr>
-          <w:rFonts w:ascii="Times New Roman" w:hAnsi="Times New Roman"/>
-          <w:sz w:val="28"/>
-          <w:szCs w:val="28"/>
-        </w:rPr>
-      </w:pPr>
-      <w:r>
-        <w:rPr>
-          <w:rFonts w:ascii="Times New Roman" w:hAnsi="Times New Roman"/>
+          <w:sz w:val="28"/>
+          <w:szCs w:val="28"/>
+        </w:rPr>
+      </w:r>
+    </w:p>
+    <w:p>
+      <w:pPr>
+        <w:pStyle w:val="Normal"/>
+        <w:rPr>
+          <w:rFonts w:ascii="Times New Roman" w:hAnsi="Times New Roman"/>
+          <w:sz w:val="28"/>
+          <w:szCs w:val="28"/>
+        </w:rPr>
+      </w:pPr>
+      <w:r>
+        <w:rPr>
           <w:sz w:val="28"/>
           <w:szCs w:val="28"/>
         </w:rPr>
         <w:drawing>
-          <wp:anchor behindDoc="0" distT="0" distB="0" distL="0" distR="0" simplePos="0" locked="0" layoutInCell="1" allowOverlap="1" relativeHeight="3">
+          <wp:anchor behindDoc="0" distT="0" distB="0" distL="0" distR="0" simplePos="0" locked="0" layoutInCell="1" allowOverlap="1" relativeHeight="2">
             <wp:simplePos x="0" y="0"/>
             <wp:positionH relativeFrom="column">
               <wp:align>center</wp:align>
@@ -1342,133 +1196,110 @@
       </w:pPr>
       <w:r>
         <w:rPr>
-          <w:rFonts w:ascii="Times New Roman" w:hAnsi="Times New Roman"/>
           <w:sz w:val="28"/>
           <w:szCs w:val="28"/>
         </w:rPr>
         <w:br/>
         <w:tab/>
-        <w:t xml:space="preserve">По характеру использования СУБД делят на однопользовательские (предназначенные для создания и использования БД на персональном компьютере) и многопользовательские (предназначенные для работы с единой БД нескольких компьютеров, </w:t>
-      </w:r>
-      <w:r>
-        <w:rPr>
-          <w:rFonts w:ascii="Times New Roman" w:hAnsi="Times New Roman"/>
-          <w:sz w:val="28"/>
-          <w:szCs w:val="28"/>
-        </w:rPr>
-        <w:t>объединённых</w:t>
-      </w:r>
-      <w:r>
-        <w:rPr>
-          <w:rFonts w:ascii="Times New Roman" w:hAnsi="Times New Roman"/>
-          <w:sz w:val="28"/>
-          <w:szCs w:val="28"/>
-        </w:rPr>
-        <w:t xml:space="preserve"> в локальные сети). </w:t>
-      </w:r>
-    </w:p>
-    <w:p>
-      <w:pPr>
-        <w:pStyle w:val="Normal"/>
-        <w:rPr>
-          <w:rFonts w:ascii="Times New Roman" w:hAnsi="Times New Roman"/>
-          <w:sz w:val="28"/>
-          <w:szCs w:val="28"/>
-        </w:rPr>
-      </w:pPr>
-      <w:r>
-        <w:rPr>
-          <w:rFonts w:ascii="Times New Roman" w:hAnsi="Times New Roman"/>
-          <w:sz w:val="28"/>
-          <w:szCs w:val="28"/>
-        </w:rPr>
-      </w:r>
-    </w:p>
-    <w:p>
-      <w:pPr>
-        <w:pStyle w:val="Normal"/>
-        <w:rPr>
-          <w:rFonts w:ascii="Times New Roman" w:hAnsi="Times New Roman"/>
-          <w:sz w:val="28"/>
-          <w:szCs w:val="28"/>
-        </w:rPr>
-      </w:pPr>
-      <w:r>
-        <w:rPr>
-          <w:rFonts w:ascii="Times New Roman" w:hAnsi="Times New Roman"/>
-          <w:sz w:val="28"/>
-          <w:szCs w:val="28"/>
-        </w:rPr>
-      </w:r>
-    </w:p>
-    <w:p>
-      <w:pPr>
-        <w:pStyle w:val="Normal"/>
-        <w:rPr>
-          <w:rFonts w:ascii="Times New Roman" w:hAnsi="Times New Roman"/>
-          <w:sz w:val="28"/>
-          <w:szCs w:val="28"/>
-        </w:rPr>
-      </w:pPr>
-      <w:r>
-        <w:rPr>
-          <w:rFonts w:ascii="Times New Roman" w:hAnsi="Times New Roman"/>
-          <w:sz w:val="28"/>
-          <w:szCs w:val="28"/>
-        </w:rPr>
-      </w:r>
-    </w:p>
-    <w:p>
-      <w:pPr>
-        <w:pStyle w:val="Normal"/>
-        <w:rPr>
-          <w:rFonts w:ascii="Times New Roman" w:hAnsi="Times New Roman"/>
-          <w:sz w:val="28"/>
-          <w:szCs w:val="28"/>
-        </w:rPr>
-      </w:pPr>
-      <w:r>
-        <w:rPr>
-          <w:rFonts w:ascii="Times New Roman" w:hAnsi="Times New Roman"/>
-          <w:sz w:val="28"/>
-          <w:szCs w:val="28"/>
-        </w:rPr>
-      </w:r>
-    </w:p>
-    <w:p>
-      <w:pPr>
-        <w:pStyle w:val="Normal"/>
-        <w:rPr>
-          <w:rFonts w:ascii="Times New Roman" w:hAnsi="Times New Roman"/>
-          <w:sz w:val="28"/>
-          <w:szCs w:val="28"/>
-        </w:rPr>
-      </w:pPr>
-      <w:r>
-        <w:rPr>
-          <w:rFonts w:ascii="Times New Roman" w:hAnsi="Times New Roman"/>
-          <w:sz w:val="28"/>
-          <w:szCs w:val="28"/>
-        </w:rPr>
-      </w:r>
-    </w:p>
-    <w:p>
-      <w:pPr>
-        <w:pStyle w:val="Normal"/>
-        <w:rPr>
-          <w:rFonts w:ascii="Times New Roman" w:hAnsi="Times New Roman"/>
-          <w:sz w:val="28"/>
-          <w:szCs w:val="28"/>
-        </w:rPr>
-      </w:pPr>
-      <w:r>
-        <w:rPr>
-          <w:rFonts w:ascii="Times New Roman" w:hAnsi="Times New Roman"/>
+        <w:t xml:space="preserve">По характеру использования СУБД делят на однопользовательские (предназначенные для создания и использования БД на персональном компьютере) и многопользовательские (предназначенные для работы с единой БД нескольких компьютеров, объединённых в локальные сети). </w:t>
+      </w:r>
+    </w:p>
+    <w:p>
+      <w:pPr>
+        <w:pStyle w:val="Normal"/>
+        <w:rPr>
+          <w:rFonts w:ascii="Times New Roman" w:hAnsi="Times New Roman"/>
+          <w:sz w:val="28"/>
+          <w:szCs w:val="28"/>
+        </w:rPr>
+      </w:pPr>
+      <w:r>
+        <w:rPr>
+          <w:sz w:val="28"/>
+          <w:szCs w:val="28"/>
+        </w:rPr>
+      </w:r>
+    </w:p>
+    <w:p>
+      <w:pPr>
+        <w:pStyle w:val="Normal"/>
+        <w:rPr>
+          <w:rFonts w:ascii="Times New Roman" w:hAnsi="Times New Roman"/>
+          <w:sz w:val="28"/>
+          <w:szCs w:val="28"/>
+        </w:rPr>
+      </w:pPr>
+      <w:r>
+        <w:rPr>
+          <w:sz w:val="28"/>
+          <w:szCs w:val="28"/>
+        </w:rPr>
+      </w:r>
+    </w:p>
+    <w:p>
+      <w:pPr>
+        <w:pStyle w:val="Normal"/>
+        <w:rPr>
+          <w:rFonts w:ascii="Times New Roman" w:hAnsi="Times New Roman"/>
+          <w:sz w:val="28"/>
+          <w:szCs w:val="28"/>
+        </w:rPr>
+      </w:pPr>
+      <w:r>
+        <w:rPr>
+          <w:sz w:val="28"/>
+          <w:szCs w:val="28"/>
+        </w:rPr>
+      </w:r>
+    </w:p>
+    <w:p>
+      <w:pPr>
+        <w:pStyle w:val="Normal"/>
+        <w:rPr>
+          <w:rFonts w:ascii="Times New Roman" w:hAnsi="Times New Roman"/>
+          <w:sz w:val="28"/>
+          <w:szCs w:val="28"/>
+        </w:rPr>
+      </w:pPr>
+      <w:r>
+        <w:rPr>
+          <w:sz w:val="28"/>
+          <w:szCs w:val="28"/>
+        </w:rPr>
+      </w:r>
+    </w:p>
+    <w:p>
+      <w:pPr>
+        <w:pStyle w:val="Normal"/>
+        <w:rPr>
+          <w:rFonts w:ascii="Times New Roman" w:hAnsi="Times New Roman"/>
+          <w:sz w:val="28"/>
+          <w:szCs w:val="28"/>
+        </w:rPr>
+      </w:pPr>
+      <w:r>
+        <w:rPr>
+          <w:sz w:val="28"/>
+          <w:szCs w:val="28"/>
+        </w:rPr>
+      </w:r>
+    </w:p>
+    <w:p>
+      <w:pPr>
+        <w:pStyle w:val="Normal"/>
+        <w:rPr>
+          <w:rFonts w:ascii="Times New Roman" w:hAnsi="Times New Roman"/>
+          <w:sz w:val="28"/>
+          <w:szCs w:val="28"/>
+        </w:rPr>
+      </w:pPr>
+      <w:r>
+        <w:rPr>
           <w:sz w:val="28"/>
           <w:szCs w:val="28"/>
         </w:rPr>
         <w:drawing>
-          <wp:anchor behindDoc="0" distT="0" distB="0" distL="0" distR="0" simplePos="0" locked="0" layoutInCell="1" allowOverlap="1" relativeHeight="4">
+          <wp:anchor behindDoc="0" distT="0" distB="0" distL="0" distR="0" simplePos="0" locked="0" layoutInCell="1" allowOverlap="1" relativeHeight="3">
             <wp:simplePos x="0" y="0"/>
             <wp:positionH relativeFrom="column">
               <wp:align>center</wp:align>
@@ -1525,68 +1356,56 @@
       </w:pPr>
       <w:r>
         <w:rPr>
-          <w:rFonts w:ascii="Times New Roman" w:hAnsi="Times New Roman"/>
-          <w:sz w:val="28"/>
-          <w:szCs w:val="28"/>
-        </w:rPr>
-      </w:r>
-    </w:p>
-    <w:p>
-      <w:pPr>
-        <w:pStyle w:val="Normal"/>
-        <w:rPr>
-          <w:rFonts w:ascii="Times New Roman" w:hAnsi="Times New Roman"/>
-          <w:sz w:val="28"/>
-          <w:szCs w:val="28"/>
-        </w:rPr>
-      </w:pPr>
-      <w:r>
-        <w:rPr>
-          <w:rFonts w:ascii="Times New Roman" w:hAnsi="Times New Roman"/>
+          <w:sz w:val="28"/>
+          <w:szCs w:val="28"/>
+        </w:rPr>
+      </w:r>
+    </w:p>
+    <w:p>
+      <w:pPr>
+        <w:pStyle w:val="Normal"/>
+        <w:rPr>
+          <w:rFonts w:ascii="Times New Roman" w:hAnsi="Times New Roman"/>
+          <w:sz w:val="28"/>
+          <w:szCs w:val="28"/>
+        </w:rPr>
+      </w:pPr>
+      <w:r>
+        <w:rPr>
           <w:sz w:val="28"/>
           <w:szCs w:val="28"/>
         </w:rPr>
         <w:tab/>
-        <w:t xml:space="preserve">Нас интересуют многопользовательские БД. </w:t>
-      </w:r>
-      <w:r>
-        <w:rPr>
-          <w:rFonts w:ascii="Times New Roman" w:hAnsi="Times New Roman"/>
-          <w:sz w:val="28"/>
-          <w:szCs w:val="28"/>
-        </w:rPr>
-        <w:t xml:space="preserve">Самый распространённый тип БД — реляционной </w:t>
-      </w:r>
-    </w:p>
-    <w:p>
-      <w:pPr>
-        <w:pStyle w:val="Normal"/>
-        <w:rPr>
-          <w:rFonts w:ascii="Times New Roman" w:hAnsi="Times New Roman"/>
-          <w:sz w:val="28"/>
-          <w:szCs w:val="28"/>
-        </w:rPr>
-      </w:pPr>
-      <w:r>
-        <w:rPr>
-          <w:rFonts w:ascii="Times New Roman" w:hAnsi="Times New Roman"/>
-          <w:sz w:val="28"/>
-          <w:szCs w:val="28"/>
-        </w:rPr>
-      </w:r>
-    </w:p>
-    <w:p>
-      <w:pPr>
-        <w:pStyle w:val="Normal"/>
-        <w:rPr>
-          <w:rFonts w:ascii="Times New Roman" w:hAnsi="Times New Roman"/>
-          <w:sz w:val="28"/>
-          <w:szCs w:val="28"/>
-        </w:rPr>
-      </w:pPr>
-      <w:r>
-        <w:rPr>
-          <w:rFonts w:ascii="Times New Roman" w:hAnsi="Times New Roman"/>
+        <w:t xml:space="preserve">Нас интересуют многопользовательские БД. Самый распространённый тип БД — реляционной </w:t>
+      </w:r>
+    </w:p>
+    <w:p>
+      <w:pPr>
+        <w:pStyle w:val="Normal"/>
+        <w:rPr>
+          <w:rFonts w:ascii="Times New Roman" w:hAnsi="Times New Roman"/>
+          <w:sz w:val="28"/>
+          <w:szCs w:val="28"/>
+        </w:rPr>
+      </w:pPr>
+      <w:r>
+        <w:rPr>
+          <w:sz w:val="28"/>
+          <w:szCs w:val="28"/>
+        </w:rPr>
+      </w:r>
+    </w:p>
+    <w:p>
+      <w:pPr>
+        <w:pStyle w:val="Normal"/>
+        <w:rPr>
+          <w:rFonts w:ascii="Times New Roman" w:hAnsi="Times New Roman"/>
+          <w:sz w:val="28"/>
+          <w:szCs w:val="28"/>
+        </w:rPr>
+      </w:pPr>
+      <w:r>
+        <w:rPr>
           <w:sz w:val="28"/>
           <w:szCs w:val="28"/>
         </w:rPr>
@@ -1604,24 +1423,22 @@
       </w:pPr>
       <w:r>
         <w:rPr>
-          <w:rFonts w:ascii="Times New Roman" w:hAnsi="Times New Roman"/>
-          <w:sz w:val="28"/>
-          <w:szCs w:val="28"/>
-        </w:rPr>
-      </w:r>
-    </w:p>
-    <w:p>
-      <w:pPr>
-        <w:pStyle w:val="Normal"/>
-        <w:rPr>
-          <w:rFonts w:ascii="Times New Roman" w:hAnsi="Times New Roman"/>
-          <w:sz w:val="28"/>
-          <w:szCs w:val="28"/>
-        </w:rPr>
-      </w:pPr>
-      <w:r>
-        <w:rPr>
-          <w:rFonts w:ascii="Times New Roman" w:hAnsi="Times New Roman"/>
+          <w:sz w:val="28"/>
+          <w:szCs w:val="28"/>
+        </w:rPr>
+      </w:r>
+    </w:p>
+    <w:p>
+      <w:pPr>
+        <w:pStyle w:val="Normal"/>
+        <w:rPr>
+          <w:rFonts w:ascii="Times New Roman" w:hAnsi="Times New Roman"/>
+          <w:sz w:val="28"/>
+          <w:szCs w:val="28"/>
+        </w:rPr>
+      </w:pPr>
+      <w:r>
+        <w:rPr>
           <w:sz w:val="28"/>
           <w:szCs w:val="28"/>
         </w:rPr>
@@ -1633,7 +1450,7 @@
         <w:pStyle w:val="TextBody"/>
         <w:numPr>
           <w:ilvl w:val="0"/>
-          <w:numId w:val="2"/>
+          <w:numId w:val="3"/>
         </w:numPr>
         <w:tabs>
           <w:tab w:val="left" w:pos="0" w:leader="none"/>
@@ -1659,7 +1476,7 @@
         <w:pStyle w:val="TextBody"/>
         <w:numPr>
           <w:ilvl w:val="0"/>
-          <w:numId w:val="2"/>
+          <w:numId w:val="3"/>
         </w:numPr>
         <w:tabs>
           <w:tab w:val="left" w:pos="0" w:leader="none"/>
@@ -1677,39 +1494,7 @@
           <w:sz w:val="28"/>
           <w:szCs w:val="28"/>
         </w:rPr>
-        <w:t xml:space="preserve">Столбцы располагаются в </w:t>
-      </w:r>
-      <w:r>
-        <w:rPr>
-          <w:rFonts w:ascii="Times New Roman" w:hAnsi="Times New Roman"/>
-          <w:sz w:val="28"/>
-          <w:szCs w:val="28"/>
-        </w:rPr>
-        <w:t>определённом</w:t>
-      </w:r>
-      <w:r>
-        <w:rPr>
-          <w:rFonts w:ascii="Times New Roman" w:hAnsi="Times New Roman"/>
-          <w:sz w:val="28"/>
-          <w:szCs w:val="28"/>
-        </w:rPr>
-        <w:t xml:space="preserve"> порядке, который </w:t>
-      </w:r>
-      <w:r>
-        <w:rPr>
-          <w:rFonts w:ascii="Times New Roman" w:hAnsi="Times New Roman"/>
-          <w:sz w:val="28"/>
-          <w:szCs w:val="28"/>
-        </w:rPr>
-        <w:t>создаётся</w:t>
-      </w:r>
-      <w:r>
-        <w:rPr>
-          <w:rFonts w:ascii="Times New Roman" w:hAnsi="Times New Roman"/>
-          <w:sz w:val="28"/>
-          <w:szCs w:val="28"/>
-        </w:rPr>
-        <w:t xml:space="preserve"> при создании таблицы. В таблице может не быть ни одной строки, но обязательно должен быть хотя бы один столбец.</w:t>
+        <w:t>Столбцы располагаются в определённом порядке, который создаётся при создании таблицы. В таблице может не быть ни одной строки, но обязательно должен быть хотя бы один столбец.</w:t>
       </w:r>
     </w:p>
     <w:p>
@@ -1717,7 +1502,7 @@
         <w:pStyle w:val="TextBody"/>
         <w:numPr>
           <w:ilvl w:val="0"/>
-          <w:numId w:val="2"/>
+          <w:numId w:val="3"/>
         </w:numPr>
         <w:tabs>
           <w:tab w:val="left" w:pos="0" w:leader="none"/>
@@ -1743,7 +1528,7 @@
         <w:pStyle w:val="TextBody"/>
         <w:numPr>
           <w:ilvl w:val="0"/>
-          <w:numId w:val="2"/>
+          <w:numId w:val="3"/>
         </w:numPr>
         <w:tabs>
           <w:tab w:val="left" w:pos="0" w:leader="none"/>
@@ -1814,7 +1599,7 @@
         <w:tabs>
           <w:tab w:val="left" w:pos="0" w:leader="none"/>
         </w:tabs>
-        <w:overflowPunct w:val="true"/>
+        <w:overflowPunct w:val="false"/>
         <w:bidi w:val="0"/>
         <w:spacing w:lineRule="auto" w:line="276" w:before="0" w:after="140"/>
         <w:ind w:left="180" w:right="0" w:hanging="0"/>
@@ -1842,7 +1627,7 @@
         <w:tabs>
           <w:tab w:val="left" w:pos="0" w:leader="none"/>
         </w:tabs>
-        <w:overflowPunct w:val="true"/>
+        <w:overflowPunct w:val="false"/>
         <w:bidi w:val="0"/>
         <w:spacing w:lineRule="auto" w:line="276" w:before="0" w:after="140"/>
         <w:ind w:left="180" w:right="0" w:hanging="0"/>
@@ -1860,39 +1645,7 @@
           <w:szCs w:val="28"/>
         </w:rPr>
         <w:tab/>
-        <w:t xml:space="preserve">Для этого придумали создавать несколько таблиц, где каждая ячейка может указывать на </w:t>
-      </w:r>
-      <w:r>
-        <w:rPr>
-          <w:rFonts w:ascii="Times New Roman" w:hAnsi="Times New Roman"/>
-          <w:sz w:val="28"/>
-          <w:szCs w:val="28"/>
-        </w:rPr>
-        <w:t>ещё</w:t>
-      </w:r>
-      <w:r>
-        <w:rPr>
-          <w:rFonts w:ascii="Times New Roman" w:hAnsi="Times New Roman"/>
-          <w:sz w:val="28"/>
-          <w:szCs w:val="28"/>
-        </w:rPr>
-        <w:t xml:space="preserve"> одну таблицу. Итак, у нас итоговая таблица по исполнителю, которая хранит его табельный номер и номер контракта. Если мы хотим узнать более подробно, про </w:t>
-      </w:r>
-      <w:r>
-        <w:rPr>
-          <w:rFonts w:ascii="Times New Roman" w:hAnsi="Times New Roman"/>
-          <w:sz w:val="28"/>
-          <w:szCs w:val="28"/>
-        </w:rPr>
-        <w:t>табельный</w:t>
-      </w:r>
-      <w:r>
-        <w:rPr>
-          <w:rFonts w:ascii="Times New Roman" w:hAnsi="Times New Roman"/>
-          <w:sz w:val="28"/>
-          <w:szCs w:val="28"/>
-        </w:rPr>
-        <w:t xml:space="preserve"> номер, мы можем перейти в таблицу, где такой номер есть и посмотреть кому он принадлежит. В нашем случае, мы попадём в таблицу «Сотрудник», и узнаем его имя и номер отдела. А если в нашей организации много отделов и мы не помним у какого отдела какой номер? Не проблема! Для этого сделаем ещё одну таблицу «Отдел»,  в котором будет сопоставляться номер отдела и его наименование. </w:t>
+        <w:t xml:space="preserve">Для этого придумали создавать несколько таблиц, где каждая ячейка может указывать на ещё одну таблицу. Итак, у нас итоговая таблица по исполнителю, которая хранит его табельный номер и номер контракта. Если мы хотим узнать более подробно, про табельный номер, мы можем перейти в таблицу, где такой номер есть и посмотреть кому он принадлежит. В нашем случае, мы попадём в таблицу «Сотрудник», и узнаем его имя и номер отдела. А если в нашей организации много отделов и мы не помним у какого отдела какой номер? Не проблема! Для этого сделаем ещё одну таблицу «Отдел»,  в котором будет сопоставляться номер отдела и его наименование. </w:t>
       </w:r>
     </w:p>
     <w:p>
@@ -1924,7 +1677,7 @@
         <w:tabs>
           <w:tab w:val="left" w:pos="0" w:leader="none"/>
         </w:tabs>
-        <w:overflowPunct w:val="true"/>
+        <w:overflowPunct w:val="false"/>
         <w:bidi w:val="0"/>
         <w:spacing w:lineRule="auto" w:line="276" w:before="0" w:after="140"/>
         <w:ind w:left="180" w:right="0" w:hanging="0"/>
@@ -1955,12 +1708,11 @@
       </w:pPr>
       <w:r>
         <w:rPr>
-          <w:rFonts w:ascii="Times New Roman" w:hAnsi="Times New Roman"/>
           <w:sz w:val="28"/>
           <w:szCs w:val="28"/>
         </w:rPr>
         <w:drawing>
-          <wp:anchor behindDoc="0" distT="0" distB="0" distL="0" distR="0" simplePos="0" locked="0" layoutInCell="1" allowOverlap="1" relativeHeight="5">
+          <wp:anchor behindDoc="0" distT="0" distB="0" distL="0" distR="0" simplePos="0" locked="0" layoutInCell="1" allowOverlap="1" relativeHeight="4">
             <wp:simplePos x="0" y="0"/>
             <wp:positionH relativeFrom="column">
               <wp:align>center</wp:align>
@@ -2017,211 +1769,198 @@
       </w:pPr>
       <w:r>
         <w:rPr>
-          <w:rFonts w:ascii="Times New Roman" w:hAnsi="Times New Roman"/>
-          <w:sz w:val="28"/>
-          <w:szCs w:val="28"/>
-        </w:rPr>
-      </w:r>
-    </w:p>
-    <w:p>
-      <w:pPr>
-        <w:pStyle w:val="Normal"/>
-        <w:rPr>
-          <w:rFonts w:ascii="Times New Roman" w:hAnsi="Times New Roman"/>
-          <w:sz w:val="28"/>
-          <w:szCs w:val="28"/>
-        </w:rPr>
-      </w:pPr>
-      <w:r>
-        <w:rPr>
-          <w:rFonts w:ascii="Times New Roman" w:hAnsi="Times New Roman"/>
-          <w:sz w:val="28"/>
-          <w:szCs w:val="28"/>
-        </w:rPr>
-      </w:r>
-    </w:p>
-    <w:p>
-      <w:pPr>
-        <w:pStyle w:val="Normal"/>
-        <w:rPr>
-          <w:rFonts w:ascii="Times New Roman" w:hAnsi="Times New Roman"/>
-          <w:sz w:val="28"/>
-          <w:szCs w:val="28"/>
-        </w:rPr>
-      </w:pPr>
-      <w:r>
-        <w:rPr>
-          <w:rFonts w:ascii="Times New Roman" w:hAnsi="Times New Roman"/>
-          <w:sz w:val="28"/>
-          <w:szCs w:val="28"/>
-        </w:rPr>
-      </w:r>
-    </w:p>
-    <w:p>
-      <w:pPr>
-        <w:pStyle w:val="Normal"/>
-        <w:rPr>
-          <w:rFonts w:ascii="Times New Roman" w:hAnsi="Times New Roman"/>
-          <w:sz w:val="28"/>
-          <w:szCs w:val="28"/>
-        </w:rPr>
-      </w:pPr>
-      <w:r>
-        <w:rPr>
-          <w:rFonts w:ascii="Times New Roman" w:hAnsi="Times New Roman"/>
-          <w:sz w:val="28"/>
-          <w:szCs w:val="28"/>
-        </w:rPr>
-      </w:r>
-    </w:p>
-    <w:p>
-      <w:pPr>
-        <w:pStyle w:val="Normal"/>
-        <w:rPr>
-          <w:rFonts w:ascii="Times New Roman" w:hAnsi="Times New Roman"/>
-          <w:sz w:val="28"/>
-          <w:szCs w:val="28"/>
-        </w:rPr>
-      </w:pPr>
-      <w:r>
-        <w:rPr>
-          <w:rFonts w:ascii="Times New Roman" w:hAnsi="Times New Roman"/>
-          <w:sz w:val="28"/>
-          <w:szCs w:val="28"/>
-        </w:rPr>
-      </w:r>
-    </w:p>
-    <w:p>
-      <w:pPr>
-        <w:pStyle w:val="Normal"/>
-        <w:rPr>
-          <w:rFonts w:ascii="Times New Roman" w:hAnsi="Times New Roman"/>
-          <w:sz w:val="28"/>
-          <w:szCs w:val="28"/>
-        </w:rPr>
-      </w:pPr>
-      <w:r>
-        <w:rPr>
-          <w:rFonts w:ascii="Times New Roman" w:hAnsi="Times New Roman"/>
-          <w:sz w:val="28"/>
-          <w:szCs w:val="28"/>
-        </w:rPr>
-      </w:r>
-    </w:p>
-    <w:p>
-      <w:pPr>
-        <w:pStyle w:val="Normal"/>
-        <w:rPr>
-          <w:rFonts w:ascii="Times New Roman" w:hAnsi="Times New Roman"/>
-          <w:sz w:val="28"/>
-          <w:szCs w:val="28"/>
-        </w:rPr>
-      </w:pPr>
-      <w:r>
-        <w:rPr>
-          <w:rFonts w:ascii="Times New Roman" w:hAnsi="Times New Roman"/>
-          <w:sz w:val="28"/>
-          <w:szCs w:val="28"/>
-        </w:rPr>
-      </w:r>
-    </w:p>
-    <w:p>
-      <w:pPr>
-        <w:pStyle w:val="Normal"/>
-        <w:rPr>
-          <w:rFonts w:ascii="Times New Roman" w:hAnsi="Times New Roman"/>
-          <w:sz w:val="28"/>
-          <w:szCs w:val="28"/>
-        </w:rPr>
-      </w:pPr>
-      <w:r>
-        <w:rPr>
-          <w:rFonts w:ascii="Times New Roman" w:hAnsi="Times New Roman"/>
-          <w:sz w:val="28"/>
-          <w:szCs w:val="28"/>
-        </w:rPr>
-      </w:r>
-    </w:p>
-    <w:p>
-      <w:pPr>
-        <w:pStyle w:val="Normal"/>
-        <w:rPr>
-          <w:rFonts w:ascii="Times New Roman" w:hAnsi="Times New Roman"/>
-          <w:sz w:val="28"/>
-          <w:szCs w:val="28"/>
-        </w:rPr>
-      </w:pPr>
-      <w:r>
-        <w:rPr>
-          <w:rFonts w:ascii="Times New Roman" w:hAnsi="Times New Roman"/>
-          <w:sz w:val="28"/>
-          <w:szCs w:val="28"/>
-        </w:rPr>
-      </w:r>
-    </w:p>
-    <w:p>
-      <w:pPr>
-        <w:pStyle w:val="Normal"/>
-        <w:rPr>
-          <w:rFonts w:ascii="Times New Roman" w:hAnsi="Times New Roman"/>
-          <w:sz w:val="28"/>
-          <w:szCs w:val="28"/>
-        </w:rPr>
-      </w:pPr>
-      <w:r>
-        <w:rPr>
-          <w:rFonts w:ascii="Times New Roman" w:hAnsi="Times New Roman"/>
-          <w:sz w:val="28"/>
-          <w:szCs w:val="28"/>
-        </w:rPr>
-      </w:r>
-    </w:p>
-    <w:p>
-      <w:pPr>
-        <w:pStyle w:val="Normal"/>
-        <w:rPr>
-          <w:rFonts w:ascii="Times New Roman" w:hAnsi="Times New Roman"/>
-          <w:sz w:val="28"/>
-          <w:szCs w:val="28"/>
-        </w:rPr>
-      </w:pPr>
-      <w:r>
-        <w:rPr>
-          <w:rFonts w:ascii="Times New Roman" w:hAnsi="Times New Roman"/>
-          <w:sz w:val="28"/>
-          <w:szCs w:val="28"/>
-        </w:rPr>
-      </w:r>
-    </w:p>
-    <w:p>
-      <w:pPr>
-        <w:pStyle w:val="Normal"/>
-        <w:rPr>
-          <w:rFonts w:ascii="Times New Roman" w:hAnsi="Times New Roman"/>
-          <w:sz w:val="28"/>
-          <w:szCs w:val="28"/>
-        </w:rPr>
-      </w:pPr>
-      <w:r>
-        <w:rPr>
-          <w:rFonts w:ascii="Times New Roman" w:hAnsi="Times New Roman"/>
-          <w:sz w:val="28"/>
-          <w:szCs w:val="28"/>
-        </w:rPr>
-      </w:r>
-    </w:p>
-    <w:p>
-      <w:pPr>
-        <w:pStyle w:val="Normal"/>
-        <w:rPr>
-          <w:rFonts w:ascii="Times New Roman" w:hAnsi="Times New Roman"/>
-          <w:sz w:val="28"/>
-          <w:szCs w:val="28"/>
-        </w:rPr>
-      </w:pPr>
-      <w:r>
-        <w:rPr>
-          <w:rFonts w:ascii="Times New Roman" w:hAnsi="Times New Roman"/>
+          <w:sz w:val="28"/>
+          <w:szCs w:val="28"/>
+        </w:rPr>
+      </w:r>
+    </w:p>
+    <w:p>
+      <w:pPr>
+        <w:pStyle w:val="Normal"/>
+        <w:rPr>
+          <w:rFonts w:ascii="Times New Roman" w:hAnsi="Times New Roman"/>
+          <w:sz w:val="28"/>
+          <w:szCs w:val="28"/>
+        </w:rPr>
+      </w:pPr>
+      <w:r>
+        <w:rPr>
+          <w:sz w:val="28"/>
+          <w:szCs w:val="28"/>
+        </w:rPr>
+      </w:r>
+    </w:p>
+    <w:p>
+      <w:pPr>
+        <w:pStyle w:val="Normal"/>
+        <w:rPr>
+          <w:rFonts w:ascii="Times New Roman" w:hAnsi="Times New Roman"/>
+          <w:sz w:val="28"/>
+          <w:szCs w:val="28"/>
+        </w:rPr>
+      </w:pPr>
+      <w:r>
+        <w:rPr>
+          <w:sz w:val="28"/>
+          <w:szCs w:val="28"/>
+        </w:rPr>
+      </w:r>
+    </w:p>
+    <w:p>
+      <w:pPr>
+        <w:pStyle w:val="Normal"/>
+        <w:rPr>
+          <w:rFonts w:ascii="Times New Roman" w:hAnsi="Times New Roman"/>
+          <w:sz w:val="28"/>
+          <w:szCs w:val="28"/>
+        </w:rPr>
+      </w:pPr>
+      <w:r>
+        <w:rPr>
+          <w:sz w:val="28"/>
+          <w:szCs w:val="28"/>
+        </w:rPr>
+      </w:r>
+    </w:p>
+    <w:p>
+      <w:pPr>
+        <w:pStyle w:val="Normal"/>
+        <w:rPr>
+          <w:rFonts w:ascii="Times New Roman" w:hAnsi="Times New Roman"/>
+          <w:sz w:val="28"/>
+          <w:szCs w:val="28"/>
+        </w:rPr>
+      </w:pPr>
+      <w:r>
+        <w:rPr>
+          <w:sz w:val="28"/>
+          <w:szCs w:val="28"/>
+        </w:rPr>
+      </w:r>
+    </w:p>
+    <w:p>
+      <w:pPr>
+        <w:pStyle w:val="Normal"/>
+        <w:rPr>
+          <w:rFonts w:ascii="Times New Roman" w:hAnsi="Times New Roman"/>
+          <w:sz w:val="28"/>
+          <w:szCs w:val="28"/>
+        </w:rPr>
+      </w:pPr>
+      <w:r>
+        <w:rPr>
+          <w:sz w:val="28"/>
+          <w:szCs w:val="28"/>
+        </w:rPr>
+      </w:r>
+    </w:p>
+    <w:p>
+      <w:pPr>
+        <w:pStyle w:val="Normal"/>
+        <w:rPr>
+          <w:rFonts w:ascii="Times New Roman" w:hAnsi="Times New Roman"/>
+          <w:sz w:val="28"/>
+          <w:szCs w:val="28"/>
+        </w:rPr>
+      </w:pPr>
+      <w:r>
+        <w:rPr>
+          <w:sz w:val="28"/>
+          <w:szCs w:val="28"/>
+        </w:rPr>
+      </w:r>
+    </w:p>
+    <w:p>
+      <w:pPr>
+        <w:pStyle w:val="Normal"/>
+        <w:rPr>
+          <w:rFonts w:ascii="Times New Roman" w:hAnsi="Times New Roman"/>
+          <w:sz w:val="28"/>
+          <w:szCs w:val="28"/>
+        </w:rPr>
+      </w:pPr>
+      <w:r>
+        <w:rPr>
+          <w:sz w:val="28"/>
+          <w:szCs w:val="28"/>
+        </w:rPr>
+      </w:r>
+    </w:p>
+    <w:p>
+      <w:pPr>
+        <w:pStyle w:val="Normal"/>
+        <w:rPr>
+          <w:rFonts w:ascii="Times New Roman" w:hAnsi="Times New Roman"/>
+          <w:sz w:val="28"/>
+          <w:szCs w:val="28"/>
+        </w:rPr>
+      </w:pPr>
+      <w:r>
+        <w:rPr>
+          <w:sz w:val="28"/>
+          <w:szCs w:val="28"/>
+        </w:rPr>
+      </w:r>
+    </w:p>
+    <w:p>
+      <w:pPr>
+        <w:pStyle w:val="Normal"/>
+        <w:rPr>
+          <w:rFonts w:ascii="Times New Roman" w:hAnsi="Times New Roman"/>
+          <w:sz w:val="28"/>
+          <w:szCs w:val="28"/>
+        </w:rPr>
+      </w:pPr>
+      <w:r>
+        <w:rPr>
+          <w:sz w:val="28"/>
+          <w:szCs w:val="28"/>
+        </w:rPr>
+      </w:r>
+    </w:p>
+    <w:p>
+      <w:pPr>
+        <w:pStyle w:val="Normal"/>
+        <w:rPr>
+          <w:rFonts w:ascii="Times New Roman" w:hAnsi="Times New Roman"/>
+          <w:sz w:val="28"/>
+          <w:szCs w:val="28"/>
+        </w:rPr>
+      </w:pPr>
+      <w:r>
+        <w:rPr>
+          <w:sz w:val="28"/>
+          <w:szCs w:val="28"/>
+        </w:rPr>
+      </w:r>
+    </w:p>
+    <w:p>
+      <w:pPr>
+        <w:pStyle w:val="Normal"/>
+        <w:rPr>
+          <w:rFonts w:ascii="Times New Roman" w:hAnsi="Times New Roman"/>
+          <w:sz w:val="28"/>
+          <w:szCs w:val="28"/>
+        </w:rPr>
+      </w:pPr>
+      <w:r>
+        <w:rPr>
+          <w:sz w:val="28"/>
+          <w:szCs w:val="28"/>
+        </w:rPr>
+      </w:r>
+    </w:p>
+    <w:p>
+      <w:pPr>
+        <w:pStyle w:val="Normal"/>
+        <w:rPr>
+          <w:rFonts w:ascii="Times New Roman" w:hAnsi="Times New Roman"/>
+          <w:sz w:val="28"/>
+          <w:szCs w:val="28"/>
+        </w:rPr>
+      </w:pPr>
+      <w:r>
+        <w:rPr>
           <w:sz w:val="28"/>
           <w:szCs w:val="28"/>
         </w:rPr>
@@ -2242,7 +1981,6 @@
       </w:pPr>
       <w:r>
         <w:rPr>
-          <w:rFonts w:ascii="Times New Roman" w:hAnsi="Times New Roman"/>
           <w:b/>
           <w:bCs/>
           <w:sz w:val="28"/>
@@ -2258,7 +1996,7 @@
         <w:pStyle w:val="Heading1"/>
         <w:numPr>
           <w:ilvl w:val="0"/>
-          <w:numId w:val="1"/>
+          <w:numId w:val="2"/>
         </w:numPr>
         <w:rPr/>
       </w:pPr>
@@ -2284,7 +2022,6 @@
       </w:pPr>
       <w:r>
         <w:rPr>
-          <w:rFonts w:ascii="Times New Roman" w:hAnsi="Times New Roman"/>
           <w:b/>
           <w:bCs/>
           <w:sz w:val="28"/>
@@ -2296,7 +2033,7 @@
       <w:pPr>
         <w:pStyle w:val="Normal"/>
         <w:widowControl/>
-        <w:overflowPunct w:val="true"/>
+        <w:overflowPunct w:val="false"/>
         <w:bidi w:val="0"/>
         <w:ind w:left="0" w:right="-540" w:hanging="0"/>
         <w:jc w:val="left"/>
@@ -2308,7 +2045,6 @@
       </w:pPr>
       <w:r>
         <w:rPr>
-          <w:rFonts w:ascii="Times New Roman" w:hAnsi="Times New Roman"/>
           <w:b w:val="false"/>
           <w:bCs w:val="false"/>
           <w:sz w:val="28"/>
@@ -2330,7 +2066,6 @@
       </w:pPr>
       <w:r>
         <w:rPr>
-          <w:rFonts w:ascii="Times New Roman" w:hAnsi="Times New Roman"/>
           <w:b w:val="false"/>
           <w:bCs w:val="false"/>
           <w:sz w:val="28"/>
@@ -2352,7 +2087,6 @@
       </w:pPr>
       <w:r>
         <w:rPr>
-          <w:rFonts w:ascii="Times New Roman" w:hAnsi="Times New Roman"/>
           <w:b w:val="false"/>
           <w:bCs w:val="false"/>
           <w:sz w:val="28"/>
@@ -2377,7 +2111,6 @@
       </w:pPr>
       <w:r>
         <w:rPr>
-          <w:rFonts w:ascii="Times New Roman" w:hAnsi="Times New Roman"/>
           <w:b w:val="false"/>
           <w:bCs w:val="false"/>
           <w:sz w:val="28"/>
@@ -2397,54 +2130,13 @@
       </w:pPr>
       <w:r>
         <w:rPr>
-          <w:rFonts w:ascii="Times New Roman" w:hAnsi="Times New Roman"/>
           <w:b w:val="false"/>
           <w:bCs w:val="false"/>
           <w:sz w:val="28"/>
           <w:szCs w:val="28"/>
         </w:rPr>
         <w:tab/>
-        <w:t xml:space="preserve">Одна из проблем защиты данных возникает по той причине, что при работе с базами данных инициируются процессы, которые могут запускаться как пользователями, так и прикладными программами. Одно из решений проблемы заключается в том, чтобы прикладной программе также были предоставлены некоторые привилегии доступа к объектам базы данных. В этом случае пользователь, не обладающий специальными привилегиями доступа к некоторым объектам базы данных, может запустить прикладную программу, которая имеет такие же привилегии. В СУБД  «Oracle» решение данной проблемы обеспечивается использованием механизма ролей. Роль представляет собой именованный объект, хранящийся в базе данных, и связывается с конкретной прикладной программой для придания последней привилегий доступа к базам данных, таблицам, представлениям и процедурам базы данных. Роль </w:t>
-      </w:r>
-      <w:r>
-        <w:rPr>
-          <w:rFonts w:ascii="Times New Roman" w:hAnsi="Times New Roman"/>
-          <w:b w:val="false"/>
-          <w:bCs w:val="false"/>
-          <w:sz w:val="28"/>
-          <w:szCs w:val="28"/>
-        </w:rPr>
-        <w:t>создаётся</w:t>
-      </w:r>
-      <w:r>
-        <w:rPr>
-          <w:rFonts w:ascii="Times New Roman" w:hAnsi="Times New Roman"/>
-          <w:b w:val="false"/>
-          <w:bCs w:val="false"/>
-          <w:sz w:val="28"/>
-          <w:szCs w:val="28"/>
-        </w:rPr>
-        <w:t xml:space="preserve"> и удаляется администратором базы данных, ей может быть придан </w:t>
-      </w:r>
-      <w:r>
-        <w:rPr>
-          <w:rFonts w:ascii="Times New Roman" w:hAnsi="Times New Roman"/>
-          <w:b w:val="false"/>
-          <w:bCs w:val="false"/>
-          <w:sz w:val="28"/>
-          <w:szCs w:val="28"/>
-        </w:rPr>
-        <w:t>определённый</w:t>
-      </w:r>
-      <w:r>
-        <w:rPr>
-          <w:rFonts w:ascii="Times New Roman" w:hAnsi="Times New Roman"/>
-          <w:b w:val="false"/>
-          <w:bCs w:val="false"/>
-          <w:sz w:val="28"/>
-          <w:szCs w:val="28"/>
-        </w:rPr>
-        <w:t xml:space="preserve"> пароль. Как только роль создана, ей можно предоставить привилегии доступа к объектам базы данных. </w:t>
+        <w:t xml:space="preserve">Одна из проблем защиты данных возникает по той причине, что при работе с базами данных инициируются процессы, которые могут запускаться как пользователями, так и прикладными программами. Одно из решений проблемы заключается в том, чтобы прикладной программе также были предоставлены некоторые привилегии доступа к объектам базы данных. В этом случае пользователь, не обладающий специальными привилегиями доступа к некоторым объектам базы данных, может запустить прикладную программу, которая имеет такие же привилегии. В СУБД  «Oracle» решение данной проблемы обеспечивается использованием механизма ролей. Роль представляет собой именованный объект, хранящийся в базе данных, и связывается с конкретной прикладной программой для придания последней привилегий доступа к базам данных, таблицам, представлениям и процедурам базы данных. Роль создаётся и удаляется администратором базы данных, ей может быть придан определённый пароль. Как только роль создана, ей можно предоставить привилегии доступа к объектам базы данных. </w:t>
       </w:r>
     </w:p>
     <w:p>
@@ -2462,7 +2154,6 @@
       </w:pPr>
       <w:r>
         <w:rPr>
-          <w:rFonts w:ascii="Times New Roman" w:hAnsi="Times New Roman"/>
           <w:b w:val="false"/>
           <w:bCs w:val="false"/>
           <w:sz w:val="28"/>
@@ -2482,23 +2173,12 @@
       </w:pPr>
       <w:r>
         <w:rPr>
-          <w:rFonts w:ascii="Times New Roman" w:hAnsi="Times New Roman"/>
           <w:b w:val="false"/>
           <w:bCs w:val="false"/>
           <w:sz w:val="28"/>
           <w:szCs w:val="28"/>
         </w:rPr>
-        <w:t>Ещё</w:t>
-      </w:r>
-      <w:r>
-        <w:rPr>
-          <w:rFonts w:ascii="Times New Roman" w:hAnsi="Times New Roman"/>
-          <w:b w:val="false"/>
-          <w:bCs w:val="false"/>
-          <w:sz w:val="28"/>
-          <w:szCs w:val="28"/>
-        </w:rPr>
-        <w:t xml:space="preserve"> одним эффективным способом обеспечения безопасности является шифрование данных. </w:t>
+        <w:t xml:space="preserve">Ещё одним эффективным способом обеспечения безопасности является шифрование данных. </w:t>
       </w:r>
     </w:p>
     <w:p>
@@ -2516,7 +2196,6 @@
       </w:pPr>
       <w:r>
         <w:rPr>
-          <w:rFonts w:ascii="Times New Roman" w:hAnsi="Times New Roman"/>
           <w:b w:val="false"/>
           <w:bCs w:val="false"/>
           <w:sz w:val="28"/>
@@ -2536,7 +2215,6 @@
       </w:pPr>
       <w:r>
         <w:rPr>
-          <w:rFonts w:ascii="Times New Roman" w:hAnsi="Times New Roman"/>
           <w:b w:val="false"/>
           <w:bCs w:val="false"/>
           <w:sz w:val="28"/>
@@ -2557,7 +2235,6 @@
       </w:pPr>
       <w:r>
         <w:rPr>
-          <w:rFonts w:ascii="Times New Roman" w:hAnsi="Times New Roman"/>
           <w:sz w:val="28"/>
           <w:szCs w:val="28"/>
         </w:rPr>
@@ -2575,7 +2252,6 @@
       </w:pPr>
       <w:r>
         <w:rPr>
-          <w:rFonts w:ascii="Times New Roman" w:hAnsi="Times New Roman"/>
           <w:sz w:val="28"/>
           <w:szCs w:val="28"/>
         </w:rPr>
@@ -2593,7 +2269,6 @@
       </w:pPr>
       <w:r>
         <w:rPr>
-          <w:rFonts w:ascii="Times New Roman" w:hAnsi="Times New Roman"/>
           <w:sz w:val="28"/>
           <w:szCs w:val="28"/>
         </w:rPr>
@@ -2611,7 +2286,6 @@
       </w:pPr>
       <w:r>
         <w:rPr>
-          <w:rFonts w:ascii="Times New Roman" w:hAnsi="Times New Roman"/>
           <w:sz w:val="28"/>
           <w:szCs w:val="28"/>
         </w:rPr>
@@ -2622,7 +2296,7 @@
         <w:pStyle w:val="Heading1"/>
         <w:numPr>
           <w:ilvl w:val="0"/>
-          <w:numId w:val="1"/>
+          <w:numId w:val="2"/>
         </w:numPr>
         <w:rPr/>
       </w:pPr>
@@ -2645,7 +2319,6 @@
       </w:pPr>
       <w:r>
         <w:rPr>
-          <w:rFonts w:ascii="Times New Roman" w:hAnsi="Times New Roman"/>
           <w:sz w:val="28"/>
           <w:szCs w:val="28"/>
         </w:rPr>
@@ -2663,7 +2336,6 @@
       </w:pPr>
       <w:r>
         <w:rPr>
-          <w:rFonts w:ascii="Times New Roman" w:hAnsi="Times New Roman"/>
           <w:sz w:val="28"/>
           <w:szCs w:val="28"/>
         </w:rPr>
@@ -2671,19 +2343,10 @@
       </w:r>
       <w:r>
         <w:rPr>
-          <w:rFonts w:ascii="Times New Roman" w:hAnsi="Times New Roman"/>
-          <w:sz w:val="28"/>
-          <w:szCs w:val="28"/>
-        </w:rPr>
-        <w:t xml:space="preserve">Чтобы обеспечить безопасность СУБД, для начала нужно ответить на вопрос:  </w:t>
-      </w:r>
-      <w:r>
-        <w:rPr>
-          <w:rFonts w:ascii="Times New Roman" w:hAnsi="Times New Roman"/>
-          <w:sz w:val="28"/>
-          <w:szCs w:val="28"/>
-        </w:rPr>
-        <w:t xml:space="preserve">кто в компании вообще пользуется базой данных и имеет к ней доступ? </w:t>
+          <w:sz w:val="28"/>
+          <w:szCs w:val="28"/>
+        </w:rPr>
+        <w:t xml:space="preserve">Чтобы обеспечить безопасность СУБД, для начала нужно ответить на вопрос:  кто в компании вообще пользуется базой данных и имеет к ней доступ? </w:t>
       </w:r>
     </w:p>
     <w:p>
@@ -2698,7 +2361,6 @@
       </w:pPr>
       <w:r>
         <w:rPr>
-          <w:rFonts w:ascii="Times New Roman" w:hAnsi="Times New Roman"/>
           <w:sz w:val="28"/>
           <w:szCs w:val="28"/>
         </w:rPr>
@@ -2716,7 +2378,6 @@
       </w:pPr>
       <w:r>
         <w:rPr>
-          <w:rFonts w:ascii="Times New Roman" w:hAnsi="Times New Roman"/>
           <w:sz w:val="28"/>
           <w:szCs w:val="28"/>
         </w:rPr>
@@ -2724,7 +2385,6 @@
       </w:r>
       <w:r>
         <w:rPr>
-          <w:rFonts w:ascii="Times New Roman" w:hAnsi="Times New Roman"/>
           <w:b/>
           <w:bCs/>
           <w:sz w:val="28"/>
@@ -2734,7 +2394,6 @@
       </w:r>
       <w:r>
         <w:rPr>
-          <w:rFonts w:ascii="Times New Roman" w:hAnsi="Times New Roman"/>
           <w:sz w:val="28"/>
           <w:szCs w:val="28"/>
         </w:rPr>
@@ -2753,7 +2412,6 @@
       </w:pPr>
       <w:r>
         <w:rPr>
-          <w:rFonts w:ascii="Times New Roman" w:hAnsi="Times New Roman"/>
           <w:sz w:val="28"/>
           <w:szCs w:val="28"/>
         </w:rPr>
@@ -2764,7 +2422,7 @@
         <w:pStyle w:val="TextBody"/>
         <w:numPr>
           <w:ilvl w:val="0"/>
-          <w:numId w:val="3"/>
+          <w:numId w:val="4"/>
         </w:numPr>
         <w:jc w:val="left"/>
         <w:rPr>
@@ -2782,8 +2440,30 @@
           <w:sz w:val="28"/>
           <w:szCs w:val="28"/>
         </w:rPr>
-        <w:t>О</w:t>
-      </w:r>
+        <w:t xml:space="preserve">Операторы - это </w:t>
+      </w:r>
+      <w:r>
+        <w:rPr>
+          <w:rFonts w:ascii="Times New Roman" w:hAnsi="Times New Roman"/>
+          <w:sz w:val="28"/>
+          <w:szCs w:val="28"/>
+        </w:rPr>
+        <w:t xml:space="preserve"> те, кто либо заполняет базу данных (вводят туда вручную информацию о клиентах, товарах и т. п.), либо выполняют задачи, связанные с обработкой информации: кладовщики, отмечающие перемещение товара, продавцы, выписывающие счета и т. п. </w:t>
+      </w:r>
+    </w:p>
+    <w:p>
+      <w:pPr>
+        <w:pStyle w:val="TextBody"/>
+        <w:numPr>
+          <w:ilvl w:val="0"/>
+          <w:numId w:val="4"/>
+        </w:numPr>
+        <w:rPr>
+          <w:rFonts w:ascii="Times New Roman" w:hAnsi="Times New Roman"/>
+          <w:sz w:val="28"/>
+          <w:szCs w:val="28"/>
+        </w:rPr>
+      </w:pPr>
       <w:r>
         <w:rPr>
           <w:rFonts w:ascii="Times New Roman" w:hAnsi="Times New Roman"/>
@@ -2793,26 +2473,15 @@
           <w:sz w:val="28"/>
           <w:szCs w:val="28"/>
         </w:rPr>
-        <w:t>ператор</w:t>
-      </w:r>
-      <w:r>
-        <w:rPr>
-          <w:rFonts w:ascii="Times New Roman" w:hAnsi="Times New Roman"/>
-          <w:i/>
-          <w:iCs/>
-          <w:color w:val="CE181E"/>
-          <w:sz w:val="28"/>
-          <w:szCs w:val="28"/>
-        </w:rPr>
-        <w:t xml:space="preserve">ы - это </w:t>
-      </w:r>
-      <w:r>
-        <w:rPr>
-          <w:rFonts w:ascii="Times New Roman" w:hAnsi="Times New Roman"/>
-          <w:sz w:val="28"/>
-          <w:szCs w:val="28"/>
-        </w:rPr>
-        <w:t xml:space="preserve"> те, кто либо заполняет базу данных (вводят туда вручную информацию о клиентах, товарах и т. п.), либо выполняют задачи, связанные с обработкой информации: кладовщики, отмечающие перемещение товара, продавцы, выписывающие счета и т. п. </w:t>
+        <w:t xml:space="preserve">Аналитики — это </w:t>
+      </w:r>
+      <w:r>
+        <w:rPr>
+          <w:rFonts w:ascii="Times New Roman" w:hAnsi="Times New Roman"/>
+          <w:sz w:val="28"/>
+          <w:szCs w:val="28"/>
+        </w:rPr>
+        <w:t xml:space="preserve"> те, ради кого, собственно, создаётся эта база данных: логистики, маркетологи, финансовые аналитики и прочие. Эти люди по роду своей работы получают обширнейшие отчеты по собранной информации. </w:t>
       </w:r>
     </w:p>
     <w:p>
@@ -2820,7 +2489,7 @@
         <w:pStyle w:val="TextBody"/>
         <w:numPr>
           <w:ilvl w:val="0"/>
-          <w:numId w:val="3"/>
+          <w:numId w:val="4"/>
         </w:numPr>
         <w:rPr>
           <w:rFonts w:ascii="Times New Roman" w:hAnsi="Times New Roman"/>
@@ -2831,129 +2500,24 @@
       <w:r>
         <w:rPr>
           <w:rFonts w:ascii="Times New Roman" w:hAnsi="Times New Roman"/>
-          <w:i/>
-          <w:iCs/>
           <w:color w:val="CE181E"/>
           <w:sz w:val="28"/>
           <w:szCs w:val="28"/>
         </w:rPr>
-        <w:t>А</w:t>
-      </w:r>
-      <w:r>
-        <w:rPr>
-          <w:rFonts w:ascii="Times New Roman" w:hAnsi="Times New Roman"/>
-          <w:i/>
-          <w:iCs/>
-          <w:color w:val="CE181E"/>
-          <w:sz w:val="28"/>
-          <w:szCs w:val="28"/>
-        </w:rPr>
-        <w:t>налитик</w:t>
-      </w:r>
-      <w:r>
-        <w:rPr>
-          <w:rFonts w:ascii="Times New Roman" w:hAnsi="Times New Roman"/>
-          <w:i/>
-          <w:iCs/>
-          <w:color w:val="CE181E"/>
-          <w:sz w:val="28"/>
-          <w:szCs w:val="28"/>
-        </w:rPr>
-        <w:t xml:space="preserve">и — это </w:t>
-      </w:r>
-      <w:r>
-        <w:rPr>
-          <w:rFonts w:ascii="Times New Roman" w:hAnsi="Times New Roman"/>
-          <w:sz w:val="28"/>
-          <w:szCs w:val="28"/>
-        </w:rPr>
-        <w:t xml:space="preserve"> </w:t>
-      </w:r>
-      <w:r>
-        <w:rPr>
-          <w:rFonts w:ascii="Times New Roman" w:hAnsi="Times New Roman"/>
-          <w:sz w:val="28"/>
-          <w:szCs w:val="28"/>
-        </w:rPr>
-        <w:t>те</w:t>
-      </w:r>
-      <w:r>
-        <w:rPr>
-          <w:rFonts w:ascii="Times New Roman" w:hAnsi="Times New Roman"/>
-          <w:sz w:val="28"/>
-          <w:szCs w:val="28"/>
-        </w:rPr>
-        <w:t xml:space="preserve">, ради кого, собственно, </w:t>
-      </w:r>
-      <w:r>
-        <w:rPr>
-          <w:rFonts w:ascii="Times New Roman" w:hAnsi="Times New Roman"/>
-          <w:sz w:val="28"/>
-          <w:szCs w:val="28"/>
-        </w:rPr>
-        <w:t>создаётся</w:t>
-      </w:r>
-      <w:r>
-        <w:rPr>
-          <w:rFonts w:ascii="Times New Roman" w:hAnsi="Times New Roman"/>
-          <w:sz w:val="28"/>
-          <w:szCs w:val="28"/>
-        </w:rPr>
-        <w:t xml:space="preserve"> эта база данных: логистики, маркетологи, финансовые аналитики и прочие. Эти люди по роду своей работы получают обширнейшие отчеты по собранной информации. </w:t>
+        <w:t>Администраторы -</w:t>
+      </w:r>
+      <w:r>
+        <w:rPr>
+          <w:rFonts w:ascii="Times New Roman" w:hAnsi="Times New Roman"/>
+          <w:sz w:val="28"/>
+          <w:szCs w:val="28"/>
+        </w:rPr>
+        <w:t xml:space="preserve"> Эта категория людей может только в общих чертах представлять, что хранится и обрабатывается в хранилище данных. Но они решают ряд важнейших задач, связанных с жизнеобеспечением системы, ее отказо- и катастрофоустойчивости. </w:t>
       </w:r>
     </w:p>
     <w:p>
       <w:pPr>
         <w:pStyle w:val="TextBody"/>
-        <w:numPr>
-          <w:ilvl w:val="0"/>
-          <w:numId w:val="3"/>
-        </w:numPr>
-        <w:rPr>
-          <w:rFonts w:ascii="Times New Roman" w:hAnsi="Times New Roman"/>
-          <w:sz w:val="28"/>
-          <w:szCs w:val="28"/>
-        </w:rPr>
-      </w:pPr>
-      <w:r>
-        <w:rPr>
-          <w:rFonts w:ascii="Times New Roman" w:hAnsi="Times New Roman"/>
-          <w:color w:val="CE181E"/>
-          <w:sz w:val="28"/>
-          <w:szCs w:val="28"/>
-        </w:rPr>
-        <w:t>А</w:t>
-      </w:r>
-      <w:r>
-        <w:rPr>
-          <w:rFonts w:ascii="Times New Roman" w:hAnsi="Times New Roman"/>
-          <w:color w:val="CE181E"/>
-          <w:sz w:val="28"/>
-          <w:szCs w:val="28"/>
-        </w:rPr>
-        <w:t>дминистратор</w:t>
-      </w:r>
-      <w:r>
-        <w:rPr>
-          <w:rFonts w:ascii="Times New Roman" w:hAnsi="Times New Roman"/>
-          <w:color w:val="CE181E"/>
-          <w:sz w:val="28"/>
-          <w:szCs w:val="28"/>
-        </w:rPr>
-        <w:t>ы -</w:t>
-      </w:r>
-      <w:r>
-        <w:rPr>
-          <w:rFonts w:ascii="Times New Roman" w:hAnsi="Times New Roman"/>
-          <w:sz w:val="28"/>
-          <w:szCs w:val="28"/>
-        </w:rPr>
-        <w:t xml:space="preserve"> Эта категория людей может только в общих чертах представлять, что хранится и обрабатывается в хранилище данных. Но они решают ряд важнейших задач, связанных с жизнеобеспечением системы, ее отказо- и катастрофоустойчивости. </w:t>
-      </w:r>
-    </w:p>
-    <w:p>
-      <w:pPr>
-        <w:pStyle w:val="TextBody"/>
         <w:rPr>
           <w:rFonts w:ascii="Times New Roman" w:hAnsi="Times New Roman"/>
           <w:sz w:val="28"/>
@@ -2981,7 +2545,6 @@
       </w:pPr>
       <w:r>
         <w:rPr>
-          <w:rFonts w:ascii="Times New Roman" w:hAnsi="Times New Roman"/>
           <w:sz w:val="28"/>
           <w:szCs w:val="28"/>
         </w:rPr>
@@ -2999,28 +2562,11 @@
       </w:pPr>
       <w:r>
         <w:rPr>
-          <w:rFonts w:ascii="Times New Roman" w:hAnsi="Times New Roman"/>
           <w:sz w:val="28"/>
           <w:szCs w:val="28"/>
         </w:rPr>
         <w:tab/>
-        <w:t xml:space="preserve">Операторы чаще всего работают с информацией через различные приложения. </w:t>
-      </w:r>
-      <w:r>
-        <w:rPr>
-          <w:rFonts w:ascii="Times New Roman" w:hAnsi="Times New Roman"/>
-          <w:sz w:val="28"/>
-          <w:szCs w:val="28"/>
-        </w:rPr>
-        <w:t>Для данные группы пользователей безопасность необходимо обеспечивать встроенными средствами СУБД. И чаще всего о безопасности СУБД судят только по этому критерию. Но это неправильно! Б</w:t>
-      </w:r>
-      <w:r>
-        <w:rPr>
-          <w:rFonts w:ascii="Times New Roman" w:hAnsi="Times New Roman"/>
-          <w:sz w:val="28"/>
-          <w:szCs w:val="28"/>
-        </w:rPr>
-        <w:t xml:space="preserve">еда в том, что основные проблемы с безопасностью приходятся на две оставшиеся категории пользователей. </w:t>
+        <w:t xml:space="preserve">Операторы чаще всего работают с информацией через различные приложения. Для данные группы пользователей безопасность необходимо обеспечивать встроенными средствами СУБД. И чаще всего о безопасности СУБД судят только по этому критерию. Но это неправильно! Беда в том, что основные проблемы с безопасностью приходятся на две оставшиеся категории пользователей. </w:t>
       </w:r>
     </w:p>
     <w:p>
@@ -3035,7 +2581,6 @@
       </w:pPr>
       <w:r>
         <w:rPr>
-          <w:rFonts w:ascii="Times New Roman" w:hAnsi="Times New Roman"/>
           <w:sz w:val="28"/>
           <w:szCs w:val="28"/>
         </w:rPr>
@@ -3053,7 +2598,6 @@
       </w:pPr>
       <w:r>
         <w:rPr>
-          <w:rFonts w:ascii="Times New Roman" w:hAnsi="Times New Roman"/>
           <w:sz w:val="28"/>
           <w:szCs w:val="28"/>
         </w:rPr>
@@ -3071,20 +2615,11 @@
       </w:pPr>
       <w:r>
         <w:rPr>
-          <w:rFonts w:ascii="Times New Roman" w:hAnsi="Times New Roman"/>
           <w:sz w:val="28"/>
           <w:szCs w:val="28"/>
         </w:rPr>
         <w:tab/>
-        <w:t xml:space="preserve">Проблема с аналитиками заключается в том, что они работают с СУБД на уровне ядра. Они должны иметь возможность задавать и получать всевозможные выборки информации из всех хранящихся там таблиц. </w:t>
-      </w:r>
-      <w:r>
-        <w:rPr>
-          <w:rFonts w:ascii="Times New Roman" w:hAnsi="Times New Roman"/>
-          <w:sz w:val="28"/>
-          <w:szCs w:val="28"/>
-        </w:rPr>
-        <w:t>Вот тут как раз необходимы средства защиты ОС!</w:t>
+        <w:t>Проблема с аналитиками заключается в том, что они работают с СУБД на уровне ядра. Они должны иметь возможность задавать и получать всевозможные выборки информации из всех хранящихся там таблиц. Вот тут как раз необходимы средства защиты ОС!</w:t>
       </w:r>
     </w:p>
     <w:p>
@@ -3099,7 +2634,6 @@
       </w:pPr>
       <w:r>
         <w:rPr>
-          <w:rFonts w:ascii="Times New Roman" w:hAnsi="Times New Roman"/>
           <w:sz w:val="28"/>
           <w:szCs w:val="28"/>
         </w:rPr>
@@ -3117,20 +2651,11 @@
       </w:pPr>
       <w:r>
         <w:rPr>
-          <w:rFonts w:ascii="Times New Roman" w:hAnsi="Times New Roman"/>
           <w:sz w:val="28"/>
           <w:szCs w:val="28"/>
         </w:rPr>
         <w:tab/>
-        <w:t xml:space="preserve">С администраторами дело обстоит ненамного лучше. Начиная с того, что в крупных информационных системах их число сопоставимо с числом аналитиков. И хотя абсолютно полными правами на СУБД наделены лишь два-три человека, администраторы, решающие узкие проблемы (например резервное копирование данных), все равно имеют доступ ко всей информации, хранящейся в СУБД. </w:t>
-      </w:r>
-      <w:r>
-        <w:rPr>
-          <w:rFonts w:ascii="Times New Roman" w:hAnsi="Times New Roman"/>
-          <w:sz w:val="28"/>
-          <w:szCs w:val="28"/>
-        </w:rPr>
-        <w:t>А для обеспечения безопасности от этой группы пользователей необходим комплексный подход: средства СУБД + средства ОС</w:t>
+        <w:t>С администраторами дело обстоит ненамного лучше. Начиная с того, что в крупных информационных системах их число сопоставимо с числом аналитиков. И хотя абсолютно полными правами на СУБД наделены лишь два-три человека, администраторы, решающие узкие проблемы (например резервное копирование данных), все равно имеют доступ ко всей информации, хранящейся в СУБД. А для обеспечения безопасности от этой группы пользователей необходим комплексный подход: средства СУБД + средства ОС</w:t>
       </w:r>
     </w:p>
     <w:p>
@@ -3145,7 +2670,6 @@
       </w:pPr>
       <w:r>
         <w:rPr>
-          <w:rFonts w:ascii="Times New Roman" w:hAnsi="Times New Roman"/>
           <w:sz w:val="28"/>
           <w:szCs w:val="28"/>
         </w:rPr>
@@ -3165,27 +2689,11 @@
       </w:pPr>
       <w:r>
         <w:rPr>
-          <w:rFonts w:cs="Times New Roman" w:ascii="Times New Roman" w:hAnsi="Times New Roman"/>
-          <w:sz w:val="28"/>
-          <w:szCs w:val="28"/>
-        </w:rPr>
-        <w:t xml:space="preserve">БД отличается от обычного файла на локальном компьютере тем, что БД хранится на </w:t>
-      </w:r>
-      <w:r>
-        <w:rPr>
-          <w:rFonts w:cs="Times New Roman" w:ascii="Times New Roman" w:hAnsi="Times New Roman"/>
-          <w:sz w:val="28"/>
-          <w:szCs w:val="28"/>
-        </w:rPr>
-        <w:t>удалённом</w:t>
-      </w:r>
-      <w:r>
-        <w:rPr>
-          <w:rFonts w:cs="Times New Roman" w:ascii="Times New Roman" w:hAnsi="Times New Roman"/>
-          <w:sz w:val="28"/>
-          <w:szCs w:val="28"/>
-        </w:rPr>
-        <w:t xml:space="preserve"> сервере и каждый, желающих получить доступ к БД должен подключиться к этому серверу. </w:t>
+          <w:rFonts w:cs="Times New Roman"/>
+          <w:sz w:val="28"/>
+          <w:szCs w:val="28"/>
+        </w:rPr>
+        <w:t xml:space="preserve">БД отличается от обычного файла на локальном компьютере тем, что БД хранится на удалённом сервере и каждый, желающих получить доступ к БД должен подключиться к этому серверу. </w:t>
       </w:r>
     </w:p>
     <w:p>
@@ -3202,7 +2710,7 @@
       </w:pPr>
       <w:r>
         <w:rPr>
-          <w:rFonts w:cs="Times New Roman" w:ascii="Times New Roman" w:hAnsi="Times New Roman"/>
+          <w:rFonts w:cs="Times New Roman"/>
           <w:sz w:val="28"/>
           <w:szCs w:val="28"/>
         </w:rPr>
@@ -3214,15 +2722,11 @@
         <w:spacing w:lineRule="auto" w:line="276"/>
         <w:ind w:left="0" w:right="-5" w:hanging="0"/>
         <w:jc w:val="left"/>
-        <w:rPr>
-          <w:rFonts w:ascii="Times New Roman" w:hAnsi="Times New Roman" w:cs="Times New Roman"/>
-          <w:sz w:val="28"/>
-          <w:szCs w:val="28"/>
-        </w:rPr>
-      </w:pPr>
-      <w:r>
-        <w:rPr>
-          <w:rFonts w:cs="Times New Roman" w:ascii="Times New Roman" w:hAnsi="Times New Roman"/>
+        <w:rPr/>
+      </w:pPr>
+      <w:r>
+        <w:rPr>
+          <w:rFonts w:cs="Times New Roman"/>
           <w:sz w:val="28"/>
           <w:szCs w:val="28"/>
         </w:rPr>
@@ -3285,7 +2789,6 @@
       <w:pPr>
         <w:ind w:left="0" w:hanging="0"/>
       </w:pPr>
-      <w:rPr/>
     </w:lvl>
     <w:lvl w:ilvl="1">
       <w:start w:val="1"/>
@@ -3297,7 +2800,6 @@
       <w:pPr>
         <w:ind w:left="0" w:hanging="0"/>
       </w:pPr>
-      <w:rPr/>
     </w:lvl>
     <w:lvl w:ilvl="2">
       <w:start w:val="1"/>
@@ -3319,7 +2821,6 @@
       <w:pPr>
         <w:ind w:left="0" w:hanging="0"/>
       </w:pPr>
-      <w:rPr/>
     </w:lvl>
     <w:lvl w:ilvl="4">
       <w:start w:val="1"/>
@@ -3375,6 +2876,98 @@
   <w:abstractNum w:abstractNumId="2">
     <w:lvl w:ilvl="0">
       <w:start w:val="1"/>
+      <w:numFmt w:val="none"/>
+      <w:suff w:val="nothing"/>
+      <w:lvlText w:val=""/>
+      <w:lvlJc w:val="left"/>
+      <w:pPr>
+        <w:ind w:left="0" w:hanging="0"/>
+      </w:pPr>
+    </w:lvl>
+    <w:lvl w:ilvl="1">
+      <w:start w:val="1"/>
+      <w:numFmt w:val="none"/>
+      <w:suff w:val="nothing"/>
+      <w:lvlText w:val=""/>
+      <w:lvlJc w:val="left"/>
+      <w:pPr>
+        <w:ind w:left="0" w:hanging="0"/>
+      </w:pPr>
+    </w:lvl>
+    <w:lvl w:ilvl="2">
+      <w:start w:val="1"/>
+      <w:numFmt w:val="none"/>
+      <w:suff w:val="nothing"/>
+      <w:lvlText w:val=""/>
+      <w:lvlJc w:val="left"/>
+      <w:pPr>
+        <w:ind w:left="0" w:hanging="0"/>
+      </w:pPr>
+    </w:lvl>
+    <w:lvl w:ilvl="3">
+      <w:start w:val="1"/>
+      <w:numFmt w:val="none"/>
+      <w:suff w:val="nothing"/>
+      <w:lvlText w:val=""/>
+      <w:lvlJc w:val="left"/>
+      <w:pPr>
+        <w:ind w:left="0" w:hanging="0"/>
+      </w:pPr>
+    </w:lvl>
+    <w:lvl w:ilvl="4">
+      <w:start w:val="1"/>
+      <w:numFmt w:val="none"/>
+      <w:suff w:val="nothing"/>
+      <w:lvlText w:val=""/>
+      <w:lvlJc w:val="left"/>
+      <w:pPr>
+        <w:ind w:left="0" w:hanging="0"/>
+      </w:pPr>
+    </w:lvl>
+    <w:lvl w:ilvl="5">
+      <w:start w:val="1"/>
+      <w:numFmt w:val="none"/>
+      <w:suff w:val="nothing"/>
+      <w:lvlText w:val=""/>
+      <w:lvlJc w:val="left"/>
+      <w:pPr>
+        <w:ind w:left="0" w:hanging="0"/>
+      </w:pPr>
+    </w:lvl>
+    <w:lvl w:ilvl="6">
+      <w:start w:val="1"/>
+      <w:numFmt w:val="none"/>
+      <w:suff w:val="nothing"/>
+      <w:lvlText w:val=""/>
+      <w:lvlJc w:val="left"/>
+      <w:pPr>
+        <w:ind w:left="0" w:hanging="0"/>
+      </w:pPr>
+    </w:lvl>
+    <w:lvl w:ilvl="7">
+      <w:start w:val="1"/>
+      <w:numFmt w:val="none"/>
+      <w:suff w:val="nothing"/>
+      <w:lvlText w:val=""/>
+      <w:lvlJc w:val="left"/>
+      <w:pPr>
+        <w:ind w:left="0" w:hanging="0"/>
+      </w:pPr>
+    </w:lvl>
+    <w:lvl w:ilvl="8">
+      <w:start w:val="1"/>
+      <w:numFmt w:val="none"/>
+      <w:suff w:val="nothing"/>
+      <w:lvlText w:val=""/>
+      <w:lvlJc w:val="left"/>
+      <w:pPr>
+        <w:ind w:left="0" w:hanging="0"/>
+      </w:pPr>
+    </w:lvl>
+  </w:abstractNum>
+  <w:abstractNum w:abstractNumId="3">
+    <w:lvl w:ilvl="0">
+      <w:start w:val="1"/>
       <w:numFmt w:val="bullet"/>
       <w:lvlText w:val=""/>
       <w:lvlJc w:val="left"/>
@@ -3386,6 +2979,7 @@
       </w:pPr>
       <w:rPr>
         <w:rFonts w:ascii="Symbol" w:hAnsi="Symbol" w:cs="Symbol" w:hint="default"/>
+        <w:sz w:val="28"/>
         <w:rFonts w:cs="OpenSymbol"/>
       </w:rPr>
     </w:lvl>
@@ -3518,7 +3112,7 @@
       </w:rPr>
     </w:lvl>
   </w:abstractNum>
-  <w:abstractNum w:abstractNumId="3">
+  <w:abstractNum w:abstractNumId="4">
     <w:lvl w:ilvl="0">
       <w:start w:val="1"/>
       <w:numFmt w:val="bullet"/>
@@ -3532,6 +3126,7 @@
       </w:pPr>
       <w:rPr>
         <w:rFonts w:ascii="Symbol" w:hAnsi="Symbol" w:cs="Symbol" w:hint="default"/>
+        <w:sz w:val="28"/>
         <w:rFonts w:cs="OpenSymbol;Arial Unicode MS"/>
       </w:rPr>
     </w:lvl>
@@ -3673,6 +3268,9 @@
   <w:num w:numId="3">
     <w:abstractNumId w:val="3"/>
   </w:num>
+  <w:num w:numId="4">
+    <w:abstractNumId w:val="4"/>
+  </w:num>
 </w:numbering>
 </file>
 
@@ -3682,6 +3280,7 @@
     <w:rPrDefault>
       <w:rPr>
         <w:rFonts w:ascii="Liberation Serif" w:hAnsi="Liberation Serif" w:eastAsia="Noto Sans CJK SC" w:cs="Lohit Devanagari"/>
+        <w:sz w:val="20"/>
         <w:szCs w:val="24"/>
         <w:lang w:val="ru-RU" w:eastAsia="zh-CN" w:bidi="hi-IN"/>
       </w:rPr>
@@ -3702,6 +3301,7 @@
     <w:rPr>
       <w:rFonts w:ascii="Times New Roman" w:hAnsi="Times New Roman" w:eastAsia="Times New Roman" w:cs="Times New Roman"/>
       <w:color w:val="auto"/>
+      <w:kern w:val="0"/>
       <w:sz w:val="24"/>
       <w:szCs w:val="20"/>
       <w:lang w:val="ru-RU" w:eastAsia="zh-CN" w:bidi="ar-SA"/>
@@ -3710,14 +3310,12 @@
   <w:style w:type="paragraph" w:styleId="Heading1">
     <w:name w:val="Heading 1"/>
     <w:basedOn w:val="Heading"/>
-    <w:next w:val="TextBody"/>
     <w:qFormat/>
     <w:pPr>
       <w:numPr>
         <w:ilvl w:val="0"/>
         <w:numId w:val="1"/>
       </w:numPr>
-      <w:pBdr/>
       <w:spacing w:before="240" w:after="120"/>
       <w:outlineLvl w:val="0"/>
     </w:pPr>
@@ -4176,6 +3774,134 @@
       <w:rFonts w:cs="OpenSymbol"/>
     </w:rPr>
   </w:style>
+  <w:style w:type="character" w:styleId="ListLabel19">
+    <w:name w:val="ListLabel 19"/>
+    <w:qFormat/>
+    <w:rPr>
+      <w:rFonts w:ascii="Times New Roman" w:hAnsi="Times New Roman" w:cs="OpenSymbol"/>
+      <w:sz w:val="28"/>
+    </w:rPr>
+  </w:style>
+  <w:style w:type="character" w:styleId="ListLabel20">
+    <w:name w:val="ListLabel 20"/>
+    <w:qFormat/>
+    <w:rPr>
+      <w:rFonts w:cs="OpenSymbol"/>
+    </w:rPr>
+  </w:style>
+  <w:style w:type="character" w:styleId="ListLabel21">
+    <w:name w:val="ListLabel 21"/>
+    <w:qFormat/>
+    <w:rPr>
+      <w:rFonts w:cs="OpenSymbol"/>
+    </w:rPr>
+  </w:style>
+  <w:style w:type="character" w:styleId="ListLabel22">
+    <w:name w:val="ListLabel 22"/>
+    <w:qFormat/>
+    <w:rPr>
+      <w:rFonts w:cs="OpenSymbol"/>
+    </w:rPr>
+  </w:style>
+  <w:style w:type="character" w:styleId="ListLabel23">
+    <w:name w:val="ListLabel 23"/>
+    <w:qFormat/>
+    <w:rPr>
+      <w:rFonts w:cs="OpenSymbol"/>
+    </w:rPr>
+  </w:style>
+  <w:style w:type="character" w:styleId="ListLabel24">
+    <w:name w:val="ListLabel 24"/>
+    <w:qFormat/>
+    <w:rPr>
+      <w:rFonts w:cs="OpenSymbol"/>
+    </w:rPr>
+  </w:style>
+  <w:style w:type="character" w:styleId="ListLabel25">
+    <w:name w:val="ListLabel 25"/>
+    <w:qFormat/>
+    <w:rPr>
+      <w:rFonts w:cs="OpenSymbol"/>
+    </w:rPr>
+  </w:style>
+  <w:style w:type="character" w:styleId="ListLabel26">
+    <w:name w:val="ListLabel 26"/>
+    <w:qFormat/>
+    <w:rPr>
+      <w:rFonts w:cs="OpenSymbol"/>
+    </w:rPr>
+  </w:style>
+  <w:style w:type="character" w:styleId="ListLabel27">
+    <w:name w:val="ListLabel 27"/>
+    <w:qFormat/>
+    <w:rPr>
+      <w:rFonts w:cs="OpenSymbol"/>
+    </w:rPr>
+  </w:style>
+  <w:style w:type="character" w:styleId="ListLabel28">
+    <w:name w:val="ListLabel 28"/>
+    <w:qFormat/>
+    <w:rPr>
+      <w:rFonts w:ascii="Times New Roman" w:hAnsi="Times New Roman" w:cs="OpenSymbol;Arial Unicode MS"/>
+      <w:sz w:val="28"/>
+    </w:rPr>
+  </w:style>
+  <w:style w:type="character" w:styleId="ListLabel29">
+    <w:name w:val="ListLabel 29"/>
+    <w:qFormat/>
+    <w:rPr>
+      <w:rFonts w:cs="OpenSymbol;Arial Unicode MS"/>
+    </w:rPr>
+  </w:style>
+  <w:style w:type="character" w:styleId="ListLabel30">
+    <w:name w:val="ListLabel 30"/>
+    <w:qFormat/>
+    <w:rPr>
+      <w:rFonts w:cs="OpenSymbol;Arial Unicode MS"/>
+    </w:rPr>
+  </w:style>
+  <w:style w:type="character" w:styleId="ListLabel31">
+    <w:name w:val="ListLabel 31"/>
+    <w:qFormat/>
+    <w:rPr>
+      <w:rFonts w:cs="OpenSymbol;Arial Unicode MS"/>
+    </w:rPr>
+  </w:style>
+  <w:style w:type="character" w:styleId="ListLabel32">
+    <w:name w:val="ListLabel 32"/>
+    <w:qFormat/>
+    <w:rPr>
+      <w:rFonts w:cs="OpenSymbol;Arial Unicode MS"/>
+    </w:rPr>
+  </w:style>
+  <w:style w:type="character" w:styleId="ListLabel33">
+    <w:name w:val="ListLabel 33"/>
+    <w:qFormat/>
+    <w:rPr>
+      <w:rFonts w:cs="OpenSymbol;Arial Unicode MS"/>
+    </w:rPr>
+  </w:style>
+  <w:style w:type="character" w:styleId="ListLabel34">
+    <w:name w:val="ListLabel 34"/>
+    <w:qFormat/>
+    <w:rPr>
+      <w:rFonts w:cs="OpenSymbol;Arial Unicode MS"/>
+    </w:rPr>
+  </w:style>
+  <w:style w:type="character" w:styleId="ListLabel35">
+    <w:name w:val="ListLabel 35"/>
+    <w:qFormat/>
+    <w:rPr>
+      <w:rFonts w:cs="OpenSymbol;Arial Unicode MS"/>
+    </w:rPr>
+  </w:style>
+  <w:style w:type="character" w:styleId="ListLabel36">
+    <w:name w:val="ListLabel 36"/>
+    <w:qFormat/>
+    <w:rPr>
+      <w:rFonts w:cs="OpenSymbol;Arial Unicode MS"/>
+    </w:rPr>
+  </w:style>
   <w:style w:type="paragraph" w:styleId="Heading">
     <w:name w:val="Heading"/>
     <w:basedOn w:val="Normal"/>
@@ -4260,12 +3986,14 @@
     <w:pPr>
       <w:widowControl w:val="false"/>
       <w:suppressAutoHyphens w:val="true"/>
-      <w:autoSpaceDE w:val="false"/>
+      <w:bidi w:val="0"/>
       <w:ind w:left="0" w:right="0" w:firstLine="720"/>
+      <w:jc w:val="left"/>
     </w:pPr>
     <w:rPr>
       <w:rFonts w:ascii="Arial" w:hAnsi="Arial" w:eastAsia="Times New Roman" w:cs="Arial"/>
       <w:color w:val="auto"/>
+      <w:kern w:val="0"/>
       <w:sz w:val="20"/>
       <w:szCs w:val="20"/>
       <w:lang w:val="ru-RU" w:eastAsia="zh-CN" w:bidi="ar-SA"/>
@@ -4329,9 +4057,10 @@
     </w:pPr>
     <w:rPr/>
   </w:style>
-  <w:style w:type="paragraph" w:styleId="ContentsHeading">
+  <w:style w:type="paragraph" w:styleId="TOAHeading">
     <w:name w:val="TOA Heading"/>
     <w:basedOn w:val="Heading"/>
+    <w:qFormat/>
     <w:pPr>
       <w:suppressLineNumbers/>
       <w:ind w:left="0" w:right="0" w:hanging="0"/>
@@ -4370,7 +4099,6 @@
   <w:style w:type="paragraph" w:styleId="Title">
     <w:name w:val="Title"/>
     <w:basedOn w:val="Heading"/>
-    <w:next w:val="TextBody"/>
     <w:qFormat/>
     <w:pPr>
       <w:jc w:val="center"/>
@@ -4386,7 +4114,6 @@
     <w:name w:val="TOC 1"/>
     <w:basedOn w:val="Index"/>
     <w:pPr>
-      <w:pBdr/>
       <w:tabs>
         <w:tab w:val="right" w:pos="10267" w:leader="dot"/>
       </w:tabs>

</xml_diff>